<commit_message>
Added error scores into tables
</commit_message>
<xml_diff>
--- a/Evaluation.docx
+++ b/Evaluation.docx
@@ -209,7 +209,25 @@
           <w:sz w:val="24"/>
           <w:szCs w:val="24"/>
         </w:rPr>
-        <w:t xml:space="preserve">6 different sets of images are used in task A. Using both the Telea and NS inpainting </w:t>
+        <w:t xml:space="preserve">6 different sets of images are used in task A. Using both the </w:t>
+      </w:r>
+      <w:proofErr w:type="spellStart"/>
+      <w:r>
+        <w:rPr>
+          <w:rFonts w:ascii="Times New Roman" w:hAnsi="Times New Roman" w:cs="Times New Roman"/>
+          <w:sz w:val="24"/>
+          <w:szCs w:val="24"/>
+        </w:rPr>
+        <w:t>Telea</w:t>
+      </w:r>
+      <w:proofErr w:type="spellEnd"/>
+      <w:r>
+        <w:rPr>
+          <w:rFonts w:ascii="Times New Roman" w:hAnsi="Times New Roman" w:cs="Times New Roman"/>
+          <w:sz w:val="24"/>
+          <w:szCs w:val="24"/>
+        </w:rPr>
+        <w:t xml:space="preserve"> and NS inpainting </w:t>
       </w:r>
       <w:r>
         <w:rPr>
@@ -241,7 +259,25 @@
           <w:sz w:val="24"/>
           <w:szCs w:val="24"/>
         </w:rPr>
-        <w:t xml:space="preserve"> The inpainted images are then compared with actual image with one object S1.</w:t>
+        <w:t xml:space="preserve"> The </w:t>
+      </w:r>
+      <w:proofErr w:type="spellStart"/>
+      <w:r>
+        <w:rPr>
+          <w:rFonts w:ascii="Times New Roman" w:hAnsi="Times New Roman" w:cs="Times New Roman"/>
+          <w:sz w:val="24"/>
+          <w:szCs w:val="24"/>
+        </w:rPr>
+        <w:t>inpainted</w:t>
+      </w:r>
+      <w:proofErr w:type="spellEnd"/>
+      <w:r>
+        <w:rPr>
+          <w:rFonts w:ascii="Times New Roman" w:hAnsi="Times New Roman" w:cs="Times New Roman"/>
+          <w:sz w:val="24"/>
+          <w:szCs w:val="24"/>
+        </w:rPr>
+        <w:t xml:space="preserve"> images are then compared with actual image with one object S1.</w:t>
       </w:r>
       <w:r>
         <w:rPr>
@@ -298,6 +334,7 @@
                 <w:szCs w:val="24"/>
               </w:rPr>
             </w:pPr>
+            <w:proofErr w:type="spellStart"/>
             <w:r>
               <w:rPr>
                 <w:rFonts w:ascii="Times New Roman" w:hAnsi="Times New Roman" w:cs="Times New Roman"/>
@@ -308,6 +345,7 @@
               </w:rPr>
               <w:t>Telea</w:t>
             </w:r>
+            <w:proofErr w:type="spellEnd"/>
           </w:p>
         </w:tc>
         <w:tc>
@@ -503,36 +541,64 @@
                 <w:rFonts w:ascii="Times New Roman" w:hAnsi="Times New Roman" w:cs="Times New Roman"/>
                 <w:sz w:val="24"/>
                 <w:szCs w:val="24"/>
-              </w:rPr>
-            </w:pPr>
-          </w:p>
-        </w:tc>
-        <w:tc>
-          <w:tcPr>
-            <w:tcW w:w="1803" w:type="dxa"/>
-          </w:tcPr>
-          <w:p>
-            <w:pPr>
-              <w:rPr>
-                <w:rFonts w:ascii="Times New Roman" w:hAnsi="Times New Roman" w:cs="Times New Roman"/>
-                <w:sz w:val="24"/>
-                <w:szCs w:val="24"/>
-              </w:rPr>
-            </w:pPr>
-          </w:p>
-        </w:tc>
-        <w:tc>
-          <w:tcPr>
-            <w:tcW w:w="1803" w:type="dxa"/>
-          </w:tcPr>
-          <w:p>
-            <w:pPr>
-              <w:rPr>
-                <w:rFonts w:ascii="Times New Roman" w:hAnsi="Times New Roman" w:cs="Times New Roman"/>
-                <w:sz w:val="24"/>
-                <w:szCs w:val="24"/>
-              </w:rPr>
-            </w:pPr>
+                <w:highlight w:val="yellow"/>
+              </w:rPr>
+            </w:pPr>
+            <w:r>
+              <w:rPr>
+                <w:rFonts w:ascii="Times New Roman" w:hAnsi="Times New Roman" w:cs="Times New Roman"/>
+                <w:sz w:val="24"/>
+                <w:szCs w:val="24"/>
+                <w:highlight w:val="yellow"/>
+              </w:rPr>
+              <w:t>115180351</w:t>
+            </w:r>
+          </w:p>
+        </w:tc>
+        <w:tc>
+          <w:tcPr>
+            <w:tcW w:w="1803" w:type="dxa"/>
+          </w:tcPr>
+          <w:p>
+            <w:pPr>
+              <w:rPr>
+                <w:rFonts w:ascii="Times New Roman" w:hAnsi="Times New Roman" w:cs="Times New Roman"/>
+                <w:sz w:val="24"/>
+                <w:szCs w:val="24"/>
+                <w:highlight w:val="yellow"/>
+              </w:rPr>
+            </w:pPr>
+            <w:r>
+              <w:rPr>
+                <w:rFonts w:ascii="Times New Roman" w:hAnsi="Times New Roman" w:cs="Times New Roman"/>
+                <w:sz w:val="24"/>
+                <w:szCs w:val="24"/>
+                <w:highlight w:val="yellow"/>
+              </w:rPr>
+              <w:t>455</w:t>
+            </w:r>
+          </w:p>
+        </w:tc>
+        <w:tc>
+          <w:tcPr>
+            <w:tcW w:w="1803" w:type="dxa"/>
+          </w:tcPr>
+          <w:p>
+            <w:pPr>
+              <w:rPr>
+                <w:rFonts w:ascii="Times New Roman" w:hAnsi="Times New Roman" w:cs="Times New Roman"/>
+                <w:sz w:val="24"/>
+                <w:szCs w:val="24"/>
+              </w:rPr>
+            </w:pPr>
+            <w:r>
+              <w:rPr>
+                <w:rFonts w:ascii="Times New Roman" w:hAnsi="Times New Roman" w:cs="Times New Roman"/>
+                <w:sz w:val="24"/>
+                <w:szCs w:val="24"/>
+              </w:rPr>
+              <w:t>115914723</w:t>
+            </w:r>
           </w:p>
         </w:tc>
         <w:tc>
@@ -547,6 +613,14 @@
                 <w:szCs w:val="24"/>
               </w:rPr>
             </w:pPr>
+            <w:r>
+              <w:rPr>
+                <w:rFonts w:ascii="Times New Roman" w:hAnsi="Times New Roman" w:cs="Times New Roman"/>
+                <w:sz w:val="24"/>
+                <w:szCs w:val="24"/>
+              </w:rPr>
+              <w:t>511</w:t>
+            </w:r>
           </w:p>
         </w:tc>
       </w:tr>
@@ -585,34 +659,60 @@
                 <w:szCs w:val="24"/>
               </w:rPr>
             </w:pPr>
-          </w:p>
-        </w:tc>
-        <w:tc>
-          <w:tcPr>
-            <w:tcW w:w="1803" w:type="dxa"/>
-          </w:tcPr>
-          <w:p>
-            <w:pPr>
-              <w:rPr>
-                <w:rFonts w:ascii="Times New Roman" w:hAnsi="Times New Roman" w:cs="Times New Roman"/>
-                <w:sz w:val="24"/>
-                <w:szCs w:val="24"/>
-              </w:rPr>
-            </w:pPr>
-          </w:p>
-        </w:tc>
-        <w:tc>
-          <w:tcPr>
-            <w:tcW w:w="1803" w:type="dxa"/>
-          </w:tcPr>
-          <w:p>
-            <w:pPr>
-              <w:rPr>
-                <w:rFonts w:ascii="Times New Roman" w:hAnsi="Times New Roman" w:cs="Times New Roman"/>
-                <w:sz w:val="24"/>
-                <w:szCs w:val="24"/>
-              </w:rPr>
-            </w:pPr>
+            <w:r>
+              <w:rPr>
+                <w:rFonts w:ascii="Times New Roman" w:hAnsi="Times New Roman" w:cs="Times New Roman"/>
+                <w:sz w:val="24"/>
+                <w:szCs w:val="24"/>
+                <w:highlight w:val="yellow"/>
+              </w:rPr>
+              <w:t>33363637</w:t>
+            </w:r>
+          </w:p>
+        </w:tc>
+        <w:tc>
+          <w:tcPr>
+            <w:tcW w:w="1803" w:type="dxa"/>
+          </w:tcPr>
+          <w:p>
+            <w:pPr>
+              <w:rPr>
+                <w:rFonts w:ascii="Times New Roman" w:hAnsi="Times New Roman" w:cs="Times New Roman"/>
+                <w:sz w:val="24"/>
+                <w:szCs w:val="24"/>
+              </w:rPr>
+            </w:pPr>
+            <w:r>
+              <w:rPr>
+                <w:rFonts w:ascii="Times New Roman" w:hAnsi="Times New Roman" w:cs="Times New Roman"/>
+                <w:sz w:val="24"/>
+                <w:szCs w:val="24"/>
+                <w:highlight w:val="yellow"/>
+              </w:rPr>
+              <w:t>59</w:t>
+            </w:r>
+          </w:p>
+        </w:tc>
+        <w:tc>
+          <w:tcPr>
+            <w:tcW w:w="1803" w:type="dxa"/>
+          </w:tcPr>
+          <w:p>
+            <w:pPr>
+              <w:rPr>
+                <w:rFonts w:ascii="Times New Roman" w:hAnsi="Times New Roman" w:cs="Times New Roman"/>
+                <w:sz w:val="24"/>
+                <w:szCs w:val="24"/>
+              </w:rPr>
+            </w:pPr>
+            <w:r>
+              <w:rPr>
+                <w:rFonts w:ascii="Times New Roman" w:hAnsi="Times New Roman" w:cs="Times New Roman"/>
+                <w:sz w:val="24"/>
+                <w:szCs w:val="24"/>
+              </w:rPr>
+              <w:t>33704007</w:t>
+            </w:r>
           </w:p>
         </w:tc>
         <w:tc>
@@ -625,8 +725,18 @@
                 <w:rFonts w:ascii="Times New Roman" w:hAnsi="Times New Roman" w:cs="Times New Roman"/>
                 <w:sz w:val="24"/>
                 <w:szCs w:val="24"/>
-              </w:rPr>
-            </w:pPr>
+                <w:highlight w:val="yellow"/>
+              </w:rPr>
+            </w:pPr>
+            <w:r>
+              <w:rPr>
+                <w:rFonts w:ascii="Times New Roman" w:hAnsi="Times New Roman" w:cs="Times New Roman"/>
+                <w:sz w:val="24"/>
+                <w:szCs w:val="24"/>
+                <w:highlight w:val="yellow"/>
+              </w:rPr>
+              <w:t>59</w:t>
+            </w:r>
           </w:p>
         </w:tc>
       </w:tr>
@@ -663,36 +773,64 @@
                 <w:rFonts w:ascii="Times New Roman" w:hAnsi="Times New Roman" w:cs="Times New Roman"/>
                 <w:sz w:val="24"/>
                 <w:szCs w:val="24"/>
-              </w:rPr>
-            </w:pPr>
-          </w:p>
-        </w:tc>
-        <w:tc>
-          <w:tcPr>
-            <w:tcW w:w="1803" w:type="dxa"/>
-          </w:tcPr>
-          <w:p>
-            <w:pPr>
-              <w:rPr>
-                <w:rFonts w:ascii="Times New Roman" w:hAnsi="Times New Roman" w:cs="Times New Roman"/>
-                <w:sz w:val="24"/>
-                <w:szCs w:val="24"/>
-              </w:rPr>
-            </w:pPr>
-          </w:p>
-        </w:tc>
-        <w:tc>
-          <w:tcPr>
-            <w:tcW w:w="1803" w:type="dxa"/>
-          </w:tcPr>
-          <w:p>
-            <w:pPr>
-              <w:rPr>
-                <w:rFonts w:ascii="Times New Roman" w:hAnsi="Times New Roman" w:cs="Times New Roman"/>
-                <w:sz w:val="24"/>
-                <w:szCs w:val="24"/>
-              </w:rPr>
-            </w:pPr>
+                <w:highlight w:val="yellow"/>
+              </w:rPr>
+            </w:pPr>
+            <w:r>
+              <w:rPr>
+                <w:rFonts w:ascii="Times New Roman" w:hAnsi="Times New Roman" w:cs="Times New Roman"/>
+                <w:sz w:val="24"/>
+                <w:szCs w:val="24"/>
+                <w:highlight w:val="yellow"/>
+              </w:rPr>
+              <w:t>59162597</w:t>
+            </w:r>
+          </w:p>
+        </w:tc>
+        <w:tc>
+          <w:tcPr>
+            <w:tcW w:w="1803" w:type="dxa"/>
+          </w:tcPr>
+          <w:p>
+            <w:pPr>
+              <w:rPr>
+                <w:rFonts w:ascii="Times New Roman" w:hAnsi="Times New Roman" w:cs="Times New Roman"/>
+                <w:sz w:val="24"/>
+                <w:szCs w:val="24"/>
+                <w:highlight w:val="yellow"/>
+              </w:rPr>
+            </w:pPr>
+            <w:r>
+              <w:rPr>
+                <w:rFonts w:ascii="Times New Roman" w:hAnsi="Times New Roman" w:cs="Times New Roman"/>
+                <w:sz w:val="24"/>
+                <w:szCs w:val="24"/>
+                <w:highlight w:val="yellow"/>
+              </w:rPr>
+              <w:t>327</w:t>
+            </w:r>
+          </w:p>
+        </w:tc>
+        <w:tc>
+          <w:tcPr>
+            <w:tcW w:w="1803" w:type="dxa"/>
+          </w:tcPr>
+          <w:p>
+            <w:pPr>
+              <w:rPr>
+                <w:rFonts w:ascii="Times New Roman" w:hAnsi="Times New Roman" w:cs="Times New Roman"/>
+                <w:sz w:val="24"/>
+                <w:szCs w:val="24"/>
+              </w:rPr>
+            </w:pPr>
+            <w:r>
+              <w:rPr>
+                <w:rFonts w:ascii="Times New Roman" w:hAnsi="Times New Roman" w:cs="Times New Roman"/>
+                <w:sz w:val="24"/>
+                <w:szCs w:val="24"/>
+              </w:rPr>
+              <w:t>61476765</w:t>
+            </w:r>
           </w:p>
         </w:tc>
         <w:tc>
@@ -707,6 +845,14 @@
                 <w:szCs w:val="24"/>
               </w:rPr>
             </w:pPr>
+            <w:r>
+              <w:rPr>
+                <w:rFonts w:ascii="Times New Roman" w:hAnsi="Times New Roman" w:cs="Times New Roman"/>
+                <w:sz w:val="24"/>
+                <w:szCs w:val="24"/>
+              </w:rPr>
+              <w:t>383</w:t>
+            </w:r>
           </w:p>
         </w:tc>
       </w:tr>
@@ -743,36 +889,64 @@
                 <w:rFonts w:ascii="Times New Roman" w:hAnsi="Times New Roman" w:cs="Times New Roman"/>
                 <w:sz w:val="24"/>
                 <w:szCs w:val="24"/>
-              </w:rPr>
-            </w:pPr>
-          </w:p>
-        </w:tc>
-        <w:tc>
-          <w:tcPr>
-            <w:tcW w:w="1803" w:type="dxa"/>
-          </w:tcPr>
-          <w:p>
-            <w:pPr>
-              <w:rPr>
-                <w:rFonts w:ascii="Times New Roman" w:hAnsi="Times New Roman" w:cs="Times New Roman"/>
-                <w:sz w:val="24"/>
-                <w:szCs w:val="24"/>
-              </w:rPr>
-            </w:pPr>
-          </w:p>
-        </w:tc>
-        <w:tc>
-          <w:tcPr>
-            <w:tcW w:w="1803" w:type="dxa"/>
-          </w:tcPr>
-          <w:p>
-            <w:pPr>
-              <w:rPr>
-                <w:rFonts w:ascii="Times New Roman" w:hAnsi="Times New Roman" w:cs="Times New Roman"/>
-                <w:sz w:val="24"/>
-                <w:szCs w:val="24"/>
-              </w:rPr>
-            </w:pPr>
+                <w:highlight w:val="yellow"/>
+              </w:rPr>
+            </w:pPr>
+            <w:r>
+              <w:rPr>
+                <w:rFonts w:ascii="Times New Roman" w:hAnsi="Times New Roman" w:cs="Times New Roman"/>
+                <w:sz w:val="24"/>
+                <w:szCs w:val="24"/>
+                <w:highlight w:val="yellow"/>
+              </w:rPr>
+              <w:t>44000379</w:t>
+            </w:r>
+          </w:p>
+        </w:tc>
+        <w:tc>
+          <w:tcPr>
+            <w:tcW w:w="1803" w:type="dxa"/>
+          </w:tcPr>
+          <w:p>
+            <w:pPr>
+              <w:rPr>
+                <w:rFonts w:ascii="Times New Roman" w:hAnsi="Times New Roman" w:cs="Times New Roman"/>
+                <w:sz w:val="24"/>
+                <w:szCs w:val="24"/>
+                <w:highlight w:val="yellow"/>
+              </w:rPr>
+            </w:pPr>
+            <w:r>
+              <w:rPr>
+                <w:rFonts w:ascii="Times New Roman" w:hAnsi="Times New Roman" w:cs="Times New Roman"/>
+                <w:sz w:val="24"/>
+                <w:szCs w:val="24"/>
+                <w:highlight w:val="yellow"/>
+              </w:rPr>
+              <w:t>68</w:t>
+            </w:r>
+          </w:p>
+        </w:tc>
+        <w:tc>
+          <w:tcPr>
+            <w:tcW w:w="1803" w:type="dxa"/>
+          </w:tcPr>
+          <w:p>
+            <w:pPr>
+              <w:rPr>
+                <w:rFonts w:ascii="Times New Roman" w:hAnsi="Times New Roman" w:cs="Times New Roman"/>
+                <w:sz w:val="24"/>
+                <w:szCs w:val="24"/>
+              </w:rPr>
+            </w:pPr>
+            <w:r>
+              <w:rPr>
+                <w:rFonts w:ascii="Times New Roman" w:hAnsi="Times New Roman" w:cs="Times New Roman"/>
+                <w:sz w:val="24"/>
+                <w:szCs w:val="24"/>
+              </w:rPr>
+              <w:t>46650657</w:t>
+            </w:r>
           </w:p>
         </w:tc>
         <w:tc>
@@ -787,6 +961,14 @@
                 <w:szCs w:val="24"/>
               </w:rPr>
             </w:pPr>
+            <w:r>
+              <w:rPr>
+                <w:rFonts w:ascii="Times New Roman" w:hAnsi="Times New Roman" w:cs="Times New Roman"/>
+                <w:sz w:val="24"/>
+                <w:szCs w:val="24"/>
+              </w:rPr>
+              <w:t>90</w:t>
+            </w:r>
           </w:p>
         </w:tc>
       </w:tr>
@@ -823,36 +1005,64 @@
                 <w:rFonts w:ascii="Times New Roman" w:hAnsi="Times New Roman" w:cs="Times New Roman"/>
                 <w:sz w:val="24"/>
                 <w:szCs w:val="24"/>
-              </w:rPr>
-            </w:pPr>
-          </w:p>
-        </w:tc>
-        <w:tc>
-          <w:tcPr>
-            <w:tcW w:w="1803" w:type="dxa"/>
-          </w:tcPr>
-          <w:p>
-            <w:pPr>
-              <w:rPr>
-                <w:rFonts w:ascii="Times New Roman" w:hAnsi="Times New Roman" w:cs="Times New Roman"/>
-                <w:sz w:val="24"/>
-                <w:szCs w:val="24"/>
-              </w:rPr>
-            </w:pPr>
-          </w:p>
-        </w:tc>
-        <w:tc>
-          <w:tcPr>
-            <w:tcW w:w="1803" w:type="dxa"/>
-          </w:tcPr>
-          <w:p>
-            <w:pPr>
-              <w:rPr>
-                <w:rFonts w:ascii="Times New Roman" w:hAnsi="Times New Roman" w:cs="Times New Roman"/>
-                <w:sz w:val="24"/>
-                <w:szCs w:val="24"/>
-              </w:rPr>
-            </w:pPr>
+                <w:highlight w:val="yellow"/>
+              </w:rPr>
+            </w:pPr>
+            <w:r>
+              <w:rPr>
+                <w:rFonts w:ascii="Times New Roman" w:hAnsi="Times New Roman" w:cs="Times New Roman"/>
+                <w:sz w:val="24"/>
+                <w:szCs w:val="24"/>
+                <w:highlight w:val="yellow"/>
+              </w:rPr>
+              <w:t>38383500</w:t>
+            </w:r>
+          </w:p>
+        </w:tc>
+        <w:tc>
+          <w:tcPr>
+            <w:tcW w:w="1803" w:type="dxa"/>
+          </w:tcPr>
+          <w:p>
+            <w:pPr>
+              <w:rPr>
+                <w:rFonts w:ascii="Times New Roman" w:hAnsi="Times New Roman" w:cs="Times New Roman"/>
+                <w:sz w:val="24"/>
+                <w:szCs w:val="24"/>
+                <w:highlight w:val="yellow"/>
+              </w:rPr>
+            </w:pPr>
+            <w:r>
+              <w:rPr>
+                <w:rFonts w:ascii="Times New Roman" w:hAnsi="Times New Roman" w:cs="Times New Roman"/>
+                <w:sz w:val="24"/>
+                <w:szCs w:val="24"/>
+                <w:highlight w:val="yellow"/>
+              </w:rPr>
+              <w:t>75</w:t>
+            </w:r>
+          </w:p>
+        </w:tc>
+        <w:tc>
+          <w:tcPr>
+            <w:tcW w:w="1803" w:type="dxa"/>
+          </w:tcPr>
+          <w:p>
+            <w:pPr>
+              <w:rPr>
+                <w:rFonts w:ascii="Times New Roman" w:hAnsi="Times New Roman" w:cs="Times New Roman"/>
+                <w:sz w:val="24"/>
+                <w:szCs w:val="24"/>
+              </w:rPr>
+            </w:pPr>
+            <w:r>
+              <w:rPr>
+                <w:rFonts w:ascii="Times New Roman" w:hAnsi="Times New Roman" w:cs="Times New Roman"/>
+                <w:sz w:val="24"/>
+                <w:szCs w:val="24"/>
+              </w:rPr>
+              <w:t>40576761</w:t>
+            </w:r>
           </w:p>
         </w:tc>
         <w:tc>
@@ -867,6 +1077,14 @@
                 <w:szCs w:val="24"/>
               </w:rPr>
             </w:pPr>
+            <w:r>
+              <w:rPr>
+                <w:rFonts w:ascii="Times New Roman" w:hAnsi="Times New Roman" w:cs="Times New Roman"/>
+                <w:sz w:val="24"/>
+                <w:szCs w:val="24"/>
+              </w:rPr>
+              <w:t>84</w:t>
+            </w:r>
           </w:p>
         </w:tc>
       </w:tr>
@@ -903,36 +1121,64 @@
                 <w:rFonts w:ascii="Times New Roman" w:hAnsi="Times New Roman" w:cs="Times New Roman"/>
                 <w:sz w:val="24"/>
                 <w:szCs w:val="24"/>
-              </w:rPr>
-            </w:pPr>
-          </w:p>
-        </w:tc>
-        <w:tc>
-          <w:tcPr>
-            <w:tcW w:w="1803" w:type="dxa"/>
-          </w:tcPr>
-          <w:p>
-            <w:pPr>
-              <w:rPr>
-                <w:rFonts w:ascii="Times New Roman" w:hAnsi="Times New Roman" w:cs="Times New Roman"/>
-                <w:sz w:val="24"/>
-                <w:szCs w:val="24"/>
-              </w:rPr>
-            </w:pPr>
-          </w:p>
-        </w:tc>
-        <w:tc>
-          <w:tcPr>
-            <w:tcW w:w="1803" w:type="dxa"/>
-          </w:tcPr>
-          <w:p>
-            <w:pPr>
-              <w:rPr>
-                <w:rFonts w:ascii="Times New Roman" w:hAnsi="Times New Roman" w:cs="Times New Roman"/>
-                <w:sz w:val="24"/>
-                <w:szCs w:val="24"/>
-              </w:rPr>
-            </w:pPr>
+                <w:highlight w:val="yellow"/>
+              </w:rPr>
+            </w:pPr>
+            <w:r>
+              <w:rPr>
+                <w:rFonts w:ascii="Times New Roman" w:hAnsi="Times New Roman" w:cs="Times New Roman"/>
+                <w:sz w:val="24"/>
+                <w:szCs w:val="24"/>
+                <w:highlight w:val="yellow"/>
+              </w:rPr>
+              <w:t>38996685</w:t>
+            </w:r>
+          </w:p>
+        </w:tc>
+        <w:tc>
+          <w:tcPr>
+            <w:tcW w:w="1803" w:type="dxa"/>
+          </w:tcPr>
+          <w:p>
+            <w:pPr>
+              <w:rPr>
+                <w:rFonts w:ascii="Times New Roman" w:hAnsi="Times New Roman" w:cs="Times New Roman"/>
+                <w:sz w:val="24"/>
+                <w:szCs w:val="24"/>
+                <w:highlight w:val="yellow"/>
+              </w:rPr>
+            </w:pPr>
+            <w:r>
+              <w:rPr>
+                <w:rFonts w:ascii="Times New Roman" w:hAnsi="Times New Roman" w:cs="Times New Roman"/>
+                <w:sz w:val="24"/>
+                <w:szCs w:val="24"/>
+                <w:highlight w:val="yellow"/>
+              </w:rPr>
+              <w:t>118</w:t>
+            </w:r>
+          </w:p>
+        </w:tc>
+        <w:tc>
+          <w:tcPr>
+            <w:tcW w:w="1803" w:type="dxa"/>
+          </w:tcPr>
+          <w:p>
+            <w:pPr>
+              <w:rPr>
+                <w:rFonts w:ascii="Times New Roman" w:hAnsi="Times New Roman" w:cs="Times New Roman"/>
+                <w:sz w:val="24"/>
+                <w:szCs w:val="24"/>
+              </w:rPr>
+            </w:pPr>
+            <w:r>
+              <w:rPr>
+                <w:rFonts w:ascii="Times New Roman" w:hAnsi="Times New Roman" w:cs="Times New Roman"/>
+                <w:sz w:val="24"/>
+                <w:szCs w:val="24"/>
+              </w:rPr>
+              <w:t>40382590</w:t>
+            </w:r>
           </w:p>
         </w:tc>
         <w:tc>
@@ -947,6 +1193,14 @@
                 <w:szCs w:val="24"/>
               </w:rPr>
             </w:pPr>
+            <w:r>
+              <w:rPr>
+                <w:rFonts w:ascii="Times New Roman" w:hAnsi="Times New Roman" w:cs="Times New Roman"/>
+                <w:sz w:val="24"/>
+                <w:szCs w:val="24"/>
+              </w:rPr>
+              <w:t>145</w:t>
+            </w:r>
           </w:p>
         </w:tc>
       </w:tr>
@@ -1031,6 +1285,7 @@
                 <w:szCs w:val="24"/>
               </w:rPr>
             </w:pPr>
+            <w:proofErr w:type="spellStart"/>
             <w:r>
               <w:rPr>
                 <w:rFonts w:ascii="Times New Roman" w:hAnsi="Times New Roman" w:cs="Times New Roman"/>
@@ -1041,6 +1296,7 @@
               </w:rPr>
               <w:t>Telea</w:t>
             </w:r>
+            <w:proofErr w:type="spellEnd"/>
           </w:p>
         </w:tc>
         <w:tc>
@@ -1222,50 +1478,78 @@
                 <w:sz w:val="24"/>
                 <w:szCs w:val="24"/>
               </w:rPr>
-              <w:t>Statues</w:t>
-            </w:r>
-          </w:p>
-        </w:tc>
-        <w:tc>
-          <w:tcPr>
-            <w:tcW w:w="1803" w:type="dxa"/>
-          </w:tcPr>
-          <w:p>
-            <w:pPr>
-              <w:rPr>
-                <w:rFonts w:ascii="Times New Roman" w:hAnsi="Times New Roman" w:cs="Times New Roman"/>
-                <w:sz w:val="24"/>
-                <w:szCs w:val="24"/>
-              </w:rPr>
-            </w:pPr>
-          </w:p>
-        </w:tc>
-        <w:tc>
-          <w:tcPr>
-            <w:tcW w:w="1803" w:type="dxa"/>
-          </w:tcPr>
-          <w:p>
-            <w:pPr>
-              <w:rPr>
-                <w:rFonts w:ascii="Times New Roman" w:hAnsi="Times New Roman" w:cs="Times New Roman"/>
-                <w:sz w:val="24"/>
-                <w:szCs w:val="24"/>
-              </w:rPr>
-            </w:pPr>
-          </w:p>
-        </w:tc>
-        <w:tc>
-          <w:tcPr>
-            <w:tcW w:w="1803" w:type="dxa"/>
-          </w:tcPr>
-          <w:p>
-            <w:pPr>
-              <w:rPr>
-                <w:rFonts w:ascii="Times New Roman" w:hAnsi="Times New Roman" w:cs="Times New Roman"/>
-                <w:sz w:val="24"/>
-                <w:szCs w:val="24"/>
-              </w:rPr>
-            </w:pPr>
+              <w:t>Food</w:t>
+            </w:r>
+          </w:p>
+        </w:tc>
+        <w:tc>
+          <w:tcPr>
+            <w:tcW w:w="1803" w:type="dxa"/>
+          </w:tcPr>
+          <w:p>
+            <w:pPr>
+              <w:rPr>
+                <w:rFonts w:ascii="Times New Roman" w:hAnsi="Times New Roman" w:cs="Times New Roman"/>
+                <w:sz w:val="24"/>
+                <w:szCs w:val="24"/>
+                <w:highlight w:val="yellow"/>
+              </w:rPr>
+            </w:pPr>
+            <w:r>
+              <w:rPr>
+                <w:rFonts w:ascii="Times New Roman" w:hAnsi="Times New Roman" w:cs="Times New Roman"/>
+                <w:sz w:val="24"/>
+                <w:szCs w:val="24"/>
+                <w:highlight w:val="yellow"/>
+              </w:rPr>
+              <w:t>214050543</w:t>
+            </w:r>
+          </w:p>
+        </w:tc>
+        <w:tc>
+          <w:tcPr>
+            <w:tcW w:w="1803" w:type="dxa"/>
+          </w:tcPr>
+          <w:p>
+            <w:pPr>
+              <w:rPr>
+                <w:rFonts w:ascii="Times New Roman" w:hAnsi="Times New Roman" w:cs="Times New Roman"/>
+                <w:sz w:val="24"/>
+                <w:szCs w:val="24"/>
+                <w:highlight w:val="yellow"/>
+              </w:rPr>
+            </w:pPr>
+            <w:r>
+              <w:rPr>
+                <w:rFonts w:ascii="Times New Roman" w:hAnsi="Times New Roman" w:cs="Times New Roman"/>
+                <w:sz w:val="24"/>
+                <w:szCs w:val="24"/>
+                <w:highlight w:val="yellow"/>
+              </w:rPr>
+              <w:t>3573</w:t>
+            </w:r>
+          </w:p>
+        </w:tc>
+        <w:tc>
+          <w:tcPr>
+            <w:tcW w:w="1803" w:type="dxa"/>
+          </w:tcPr>
+          <w:p>
+            <w:pPr>
+              <w:rPr>
+                <w:rFonts w:ascii="Times New Roman" w:hAnsi="Times New Roman" w:cs="Times New Roman"/>
+                <w:sz w:val="24"/>
+                <w:szCs w:val="24"/>
+              </w:rPr>
+            </w:pPr>
+            <w:r>
+              <w:rPr>
+                <w:rFonts w:ascii="Times New Roman" w:hAnsi="Times New Roman" w:cs="Times New Roman"/>
+                <w:sz w:val="24"/>
+                <w:szCs w:val="24"/>
+              </w:rPr>
+              <w:t>214916338</w:t>
+            </w:r>
           </w:p>
         </w:tc>
         <w:tc>
@@ -1280,6 +1564,14 @@
                 <w:szCs w:val="24"/>
               </w:rPr>
             </w:pPr>
+            <w:r>
+              <w:rPr>
+                <w:rFonts w:ascii="Times New Roman" w:hAnsi="Times New Roman" w:cs="Times New Roman"/>
+                <w:sz w:val="24"/>
+                <w:szCs w:val="24"/>
+              </w:rPr>
+              <w:t>3664</w:t>
+            </w:r>
           </w:p>
         </w:tc>
       </w:tr>
@@ -1302,50 +1594,76 @@
                 <w:sz w:val="24"/>
                 <w:szCs w:val="24"/>
               </w:rPr>
-              <w:t>Shot Glasses</w:t>
-            </w:r>
-          </w:p>
-        </w:tc>
-        <w:tc>
-          <w:tcPr>
-            <w:tcW w:w="1803" w:type="dxa"/>
-          </w:tcPr>
-          <w:p>
-            <w:pPr>
-              <w:rPr>
-                <w:rFonts w:ascii="Times New Roman" w:hAnsi="Times New Roman" w:cs="Times New Roman"/>
-                <w:sz w:val="24"/>
-                <w:szCs w:val="24"/>
-              </w:rPr>
-            </w:pPr>
-          </w:p>
-        </w:tc>
-        <w:tc>
-          <w:tcPr>
-            <w:tcW w:w="1803" w:type="dxa"/>
-          </w:tcPr>
-          <w:p>
-            <w:pPr>
-              <w:rPr>
-                <w:rFonts w:ascii="Times New Roman" w:hAnsi="Times New Roman" w:cs="Times New Roman"/>
-                <w:sz w:val="24"/>
-                <w:szCs w:val="24"/>
-              </w:rPr>
-            </w:pPr>
-          </w:p>
-        </w:tc>
-        <w:tc>
-          <w:tcPr>
-            <w:tcW w:w="1803" w:type="dxa"/>
-          </w:tcPr>
-          <w:p>
-            <w:pPr>
-              <w:rPr>
-                <w:rFonts w:ascii="Times New Roman" w:hAnsi="Times New Roman" w:cs="Times New Roman"/>
-                <w:sz w:val="24"/>
-                <w:szCs w:val="24"/>
-              </w:rPr>
-            </w:pPr>
+              <w:t>Statues</w:t>
+            </w:r>
+          </w:p>
+        </w:tc>
+        <w:tc>
+          <w:tcPr>
+            <w:tcW w:w="1803" w:type="dxa"/>
+          </w:tcPr>
+          <w:p>
+            <w:pPr>
+              <w:rPr>
+                <w:rFonts w:ascii="Times New Roman" w:hAnsi="Times New Roman" w:cs="Times New Roman"/>
+                <w:sz w:val="24"/>
+                <w:szCs w:val="24"/>
+              </w:rPr>
+            </w:pPr>
+            <w:r>
+              <w:rPr>
+                <w:rFonts w:ascii="Times New Roman" w:hAnsi="Times New Roman" w:cs="Times New Roman"/>
+                <w:sz w:val="24"/>
+                <w:szCs w:val="24"/>
+              </w:rPr>
+              <w:t>79180499</w:t>
+            </w:r>
+          </w:p>
+        </w:tc>
+        <w:tc>
+          <w:tcPr>
+            <w:tcW w:w="1803" w:type="dxa"/>
+          </w:tcPr>
+          <w:p>
+            <w:pPr>
+              <w:rPr>
+                <w:rFonts w:ascii="Times New Roman" w:hAnsi="Times New Roman" w:cs="Times New Roman"/>
+                <w:sz w:val="24"/>
+                <w:szCs w:val="24"/>
+              </w:rPr>
+            </w:pPr>
+            <w:r>
+              <w:rPr>
+                <w:rFonts w:ascii="Times New Roman" w:hAnsi="Times New Roman" w:cs="Times New Roman"/>
+                <w:sz w:val="24"/>
+                <w:szCs w:val="24"/>
+              </w:rPr>
+              <w:t>1738</w:t>
+            </w:r>
+          </w:p>
+        </w:tc>
+        <w:tc>
+          <w:tcPr>
+            <w:tcW w:w="1803" w:type="dxa"/>
+          </w:tcPr>
+          <w:p>
+            <w:pPr>
+              <w:rPr>
+                <w:rFonts w:ascii="Times New Roman" w:hAnsi="Times New Roman" w:cs="Times New Roman"/>
+                <w:sz w:val="24"/>
+                <w:szCs w:val="24"/>
+                <w:highlight w:val="yellow"/>
+              </w:rPr>
+            </w:pPr>
+            <w:r>
+              <w:rPr>
+                <w:rFonts w:ascii="Times New Roman" w:hAnsi="Times New Roman" w:cs="Times New Roman"/>
+                <w:sz w:val="24"/>
+                <w:szCs w:val="24"/>
+                <w:highlight w:val="yellow"/>
+              </w:rPr>
+              <w:t>79105387</w:t>
+            </w:r>
           </w:p>
         </w:tc>
         <w:tc>
@@ -1358,8 +1676,18 @@
                 <w:rFonts w:ascii="Times New Roman" w:hAnsi="Times New Roman" w:cs="Times New Roman"/>
                 <w:sz w:val="24"/>
                 <w:szCs w:val="24"/>
-              </w:rPr>
-            </w:pPr>
+                <w:highlight w:val="yellow"/>
+              </w:rPr>
+            </w:pPr>
+            <w:r>
+              <w:rPr>
+                <w:rFonts w:ascii="Times New Roman" w:hAnsi="Times New Roman" w:cs="Times New Roman"/>
+                <w:sz w:val="24"/>
+                <w:szCs w:val="24"/>
+                <w:highlight w:val="yellow"/>
+              </w:rPr>
+              <w:t>1668</w:t>
+            </w:r>
           </w:p>
         </w:tc>
       </w:tr>
@@ -1382,50 +1710,78 @@
                 <w:sz w:val="24"/>
                 <w:szCs w:val="24"/>
               </w:rPr>
-              <w:t>Academic Books</w:t>
-            </w:r>
-          </w:p>
-        </w:tc>
-        <w:tc>
-          <w:tcPr>
-            <w:tcW w:w="1803" w:type="dxa"/>
-          </w:tcPr>
-          <w:p>
-            <w:pPr>
-              <w:rPr>
-                <w:rFonts w:ascii="Times New Roman" w:hAnsi="Times New Roman" w:cs="Times New Roman"/>
-                <w:sz w:val="24"/>
-                <w:szCs w:val="24"/>
-              </w:rPr>
-            </w:pPr>
-          </w:p>
-        </w:tc>
-        <w:tc>
-          <w:tcPr>
-            <w:tcW w:w="1803" w:type="dxa"/>
-          </w:tcPr>
-          <w:p>
-            <w:pPr>
-              <w:rPr>
-                <w:rFonts w:ascii="Times New Roman" w:hAnsi="Times New Roman" w:cs="Times New Roman"/>
-                <w:sz w:val="24"/>
-                <w:szCs w:val="24"/>
-              </w:rPr>
-            </w:pPr>
-          </w:p>
-        </w:tc>
-        <w:tc>
-          <w:tcPr>
-            <w:tcW w:w="1803" w:type="dxa"/>
-          </w:tcPr>
-          <w:p>
-            <w:pPr>
-              <w:rPr>
-                <w:rFonts w:ascii="Times New Roman" w:hAnsi="Times New Roman" w:cs="Times New Roman"/>
-                <w:sz w:val="24"/>
-                <w:szCs w:val="24"/>
-              </w:rPr>
-            </w:pPr>
+              <w:t>Souvenirs</w:t>
+            </w:r>
+          </w:p>
+        </w:tc>
+        <w:tc>
+          <w:tcPr>
+            <w:tcW w:w="1803" w:type="dxa"/>
+          </w:tcPr>
+          <w:p>
+            <w:pPr>
+              <w:rPr>
+                <w:rFonts w:ascii="Times New Roman" w:hAnsi="Times New Roman" w:cs="Times New Roman"/>
+                <w:sz w:val="24"/>
+                <w:szCs w:val="24"/>
+                <w:highlight w:val="yellow"/>
+              </w:rPr>
+            </w:pPr>
+            <w:r>
+              <w:rPr>
+                <w:rFonts w:ascii="Times New Roman" w:hAnsi="Times New Roman" w:cs="Times New Roman"/>
+                <w:sz w:val="24"/>
+                <w:szCs w:val="24"/>
+                <w:highlight w:val="yellow"/>
+              </w:rPr>
+              <w:t>73850406</w:t>
+            </w:r>
+          </w:p>
+        </w:tc>
+        <w:tc>
+          <w:tcPr>
+            <w:tcW w:w="1803" w:type="dxa"/>
+          </w:tcPr>
+          <w:p>
+            <w:pPr>
+              <w:rPr>
+                <w:rFonts w:ascii="Times New Roman" w:hAnsi="Times New Roman" w:cs="Times New Roman"/>
+                <w:sz w:val="24"/>
+                <w:szCs w:val="24"/>
+                <w:highlight w:val="yellow"/>
+              </w:rPr>
+            </w:pPr>
+            <w:r>
+              <w:rPr>
+                <w:rFonts w:ascii="Times New Roman" w:hAnsi="Times New Roman" w:cs="Times New Roman"/>
+                <w:sz w:val="24"/>
+                <w:szCs w:val="24"/>
+                <w:highlight w:val="yellow"/>
+              </w:rPr>
+              <w:t>2996</w:t>
+            </w:r>
+          </w:p>
+        </w:tc>
+        <w:tc>
+          <w:tcPr>
+            <w:tcW w:w="1803" w:type="dxa"/>
+          </w:tcPr>
+          <w:p>
+            <w:pPr>
+              <w:rPr>
+                <w:rFonts w:ascii="Times New Roman" w:hAnsi="Times New Roman" w:cs="Times New Roman"/>
+                <w:sz w:val="24"/>
+                <w:szCs w:val="24"/>
+              </w:rPr>
+            </w:pPr>
+            <w:r>
+              <w:rPr>
+                <w:rFonts w:ascii="Times New Roman" w:hAnsi="Times New Roman" w:cs="Times New Roman"/>
+                <w:sz w:val="24"/>
+                <w:szCs w:val="24"/>
+              </w:rPr>
+              <w:t>74686615</w:t>
+            </w:r>
           </w:p>
         </w:tc>
         <w:tc>
@@ -1440,6 +1796,14 @@
                 <w:szCs w:val="24"/>
               </w:rPr>
             </w:pPr>
+            <w:r>
+              <w:rPr>
+                <w:rFonts w:ascii="Times New Roman" w:hAnsi="Times New Roman" w:cs="Times New Roman"/>
+                <w:sz w:val="24"/>
+                <w:szCs w:val="24"/>
+              </w:rPr>
+              <w:t>3077</w:t>
+            </w:r>
           </w:p>
         </w:tc>
       </w:tr>
@@ -1462,50 +1826,76 @@
                 <w:sz w:val="24"/>
                 <w:szCs w:val="24"/>
               </w:rPr>
-              <w:t>Footwear</w:t>
-            </w:r>
-          </w:p>
-        </w:tc>
-        <w:tc>
-          <w:tcPr>
-            <w:tcW w:w="1803" w:type="dxa"/>
-          </w:tcPr>
-          <w:p>
-            <w:pPr>
-              <w:rPr>
-                <w:rFonts w:ascii="Times New Roman" w:hAnsi="Times New Roman" w:cs="Times New Roman"/>
-                <w:sz w:val="24"/>
-                <w:szCs w:val="24"/>
-              </w:rPr>
-            </w:pPr>
-          </w:p>
-        </w:tc>
-        <w:tc>
-          <w:tcPr>
-            <w:tcW w:w="1803" w:type="dxa"/>
-          </w:tcPr>
-          <w:p>
-            <w:pPr>
-              <w:rPr>
-                <w:rFonts w:ascii="Times New Roman" w:hAnsi="Times New Roman" w:cs="Times New Roman"/>
-                <w:sz w:val="24"/>
-                <w:szCs w:val="24"/>
-              </w:rPr>
-            </w:pPr>
-          </w:p>
-        </w:tc>
-        <w:tc>
-          <w:tcPr>
-            <w:tcW w:w="1803" w:type="dxa"/>
-          </w:tcPr>
-          <w:p>
-            <w:pPr>
-              <w:rPr>
-                <w:rFonts w:ascii="Times New Roman" w:hAnsi="Times New Roman" w:cs="Times New Roman"/>
-                <w:sz w:val="24"/>
-                <w:szCs w:val="24"/>
-              </w:rPr>
-            </w:pPr>
+              <w:t>Academic Books</w:t>
+            </w:r>
+          </w:p>
+        </w:tc>
+        <w:tc>
+          <w:tcPr>
+            <w:tcW w:w="1803" w:type="dxa"/>
+          </w:tcPr>
+          <w:p>
+            <w:pPr>
+              <w:rPr>
+                <w:rFonts w:ascii="Times New Roman" w:hAnsi="Times New Roman" w:cs="Times New Roman"/>
+                <w:sz w:val="24"/>
+                <w:szCs w:val="24"/>
+                <w:highlight w:val="yellow"/>
+              </w:rPr>
+            </w:pPr>
+            <w:r>
+              <w:rPr>
+                <w:rFonts w:ascii="Times New Roman" w:hAnsi="Times New Roman" w:cs="Times New Roman"/>
+                <w:sz w:val="24"/>
+                <w:szCs w:val="24"/>
+                <w:highlight w:val="yellow"/>
+              </w:rPr>
+              <w:t>93337891</w:t>
+            </w:r>
+          </w:p>
+        </w:tc>
+        <w:tc>
+          <w:tcPr>
+            <w:tcW w:w="1803" w:type="dxa"/>
+          </w:tcPr>
+          <w:p>
+            <w:pPr>
+              <w:rPr>
+                <w:rFonts w:ascii="Times New Roman" w:hAnsi="Times New Roman" w:cs="Times New Roman"/>
+                <w:sz w:val="24"/>
+                <w:szCs w:val="24"/>
+              </w:rPr>
+            </w:pPr>
+            <w:r>
+              <w:rPr>
+                <w:rFonts w:ascii="Times New Roman" w:hAnsi="Times New Roman" w:cs="Times New Roman"/>
+                <w:sz w:val="24"/>
+                <w:szCs w:val="24"/>
+              </w:rPr>
+              <w:t>3547</w:t>
+            </w:r>
+          </w:p>
+        </w:tc>
+        <w:tc>
+          <w:tcPr>
+            <w:tcW w:w="1803" w:type="dxa"/>
+          </w:tcPr>
+          <w:p>
+            <w:pPr>
+              <w:rPr>
+                <w:rFonts w:ascii="Times New Roman" w:hAnsi="Times New Roman" w:cs="Times New Roman"/>
+                <w:sz w:val="24"/>
+                <w:szCs w:val="24"/>
+              </w:rPr>
+            </w:pPr>
+            <w:r>
+              <w:rPr>
+                <w:rFonts w:ascii="Times New Roman" w:hAnsi="Times New Roman" w:cs="Times New Roman"/>
+                <w:sz w:val="24"/>
+                <w:szCs w:val="24"/>
+              </w:rPr>
+              <w:t>93754563</w:t>
+            </w:r>
           </w:p>
         </w:tc>
         <w:tc>
@@ -1520,6 +1910,15 @@
                 <w:szCs w:val="24"/>
               </w:rPr>
             </w:pPr>
+            <w:r>
+              <w:rPr>
+                <w:rFonts w:ascii="Times New Roman" w:hAnsi="Times New Roman" w:cs="Times New Roman"/>
+                <w:sz w:val="24"/>
+                <w:szCs w:val="24"/>
+                <w:highlight w:val="yellow"/>
+              </w:rPr>
+              <w:t>3476</w:t>
+            </w:r>
           </w:p>
         </w:tc>
       </w:tr>
@@ -1542,50 +1941,76 @@
                 <w:sz w:val="24"/>
                 <w:szCs w:val="24"/>
               </w:rPr>
-              <w:t>Mugs</w:t>
-            </w:r>
-          </w:p>
-        </w:tc>
-        <w:tc>
-          <w:tcPr>
-            <w:tcW w:w="1803" w:type="dxa"/>
-          </w:tcPr>
-          <w:p>
-            <w:pPr>
-              <w:rPr>
-                <w:rFonts w:ascii="Times New Roman" w:hAnsi="Times New Roman" w:cs="Times New Roman"/>
-                <w:sz w:val="24"/>
-                <w:szCs w:val="24"/>
-              </w:rPr>
-            </w:pPr>
-          </w:p>
-        </w:tc>
-        <w:tc>
-          <w:tcPr>
-            <w:tcW w:w="1803" w:type="dxa"/>
-          </w:tcPr>
-          <w:p>
-            <w:pPr>
-              <w:rPr>
-                <w:rFonts w:ascii="Times New Roman" w:hAnsi="Times New Roman" w:cs="Times New Roman"/>
-                <w:sz w:val="24"/>
-                <w:szCs w:val="24"/>
-              </w:rPr>
-            </w:pPr>
-          </w:p>
-        </w:tc>
-        <w:tc>
-          <w:tcPr>
-            <w:tcW w:w="1803" w:type="dxa"/>
-          </w:tcPr>
-          <w:p>
-            <w:pPr>
-              <w:rPr>
-                <w:rFonts w:ascii="Times New Roman" w:hAnsi="Times New Roman" w:cs="Times New Roman"/>
-                <w:sz w:val="24"/>
-                <w:szCs w:val="24"/>
-              </w:rPr>
-            </w:pPr>
+              <w:t>Cups</w:t>
+            </w:r>
+          </w:p>
+        </w:tc>
+        <w:tc>
+          <w:tcPr>
+            <w:tcW w:w="1803" w:type="dxa"/>
+          </w:tcPr>
+          <w:p>
+            <w:pPr>
+              <w:rPr>
+                <w:rFonts w:ascii="Times New Roman" w:hAnsi="Times New Roman" w:cs="Times New Roman"/>
+                <w:sz w:val="24"/>
+                <w:szCs w:val="24"/>
+              </w:rPr>
+            </w:pPr>
+            <w:r>
+              <w:rPr>
+                <w:rFonts w:ascii="Times New Roman" w:hAnsi="Times New Roman" w:cs="Times New Roman"/>
+                <w:sz w:val="24"/>
+                <w:szCs w:val="24"/>
+              </w:rPr>
+              <w:t>125109291</w:t>
+            </w:r>
+          </w:p>
+        </w:tc>
+        <w:tc>
+          <w:tcPr>
+            <w:tcW w:w="1803" w:type="dxa"/>
+          </w:tcPr>
+          <w:p>
+            <w:pPr>
+              <w:rPr>
+                <w:rFonts w:ascii="Times New Roman" w:hAnsi="Times New Roman" w:cs="Times New Roman"/>
+                <w:sz w:val="24"/>
+                <w:szCs w:val="24"/>
+              </w:rPr>
+            </w:pPr>
+            <w:r>
+              <w:rPr>
+                <w:rFonts w:ascii="Times New Roman" w:hAnsi="Times New Roman" w:cs="Times New Roman"/>
+                <w:sz w:val="24"/>
+                <w:szCs w:val="24"/>
+              </w:rPr>
+              <w:t>902</w:t>
+            </w:r>
+          </w:p>
+        </w:tc>
+        <w:tc>
+          <w:tcPr>
+            <w:tcW w:w="1803" w:type="dxa"/>
+          </w:tcPr>
+          <w:p>
+            <w:pPr>
+              <w:rPr>
+                <w:rFonts w:ascii="Times New Roman" w:hAnsi="Times New Roman" w:cs="Times New Roman"/>
+                <w:sz w:val="24"/>
+                <w:szCs w:val="24"/>
+                <w:highlight w:val="yellow"/>
+              </w:rPr>
+            </w:pPr>
+            <w:r>
+              <w:rPr>
+                <w:rFonts w:ascii="Times New Roman" w:hAnsi="Times New Roman" w:cs="Times New Roman"/>
+                <w:sz w:val="24"/>
+                <w:szCs w:val="24"/>
+                <w:highlight w:val="yellow"/>
+              </w:rPr>
+              <w:t>125000973</w:t>
+            </w:r>
           </w:p>
         </w:tc>
         <w:tc>
@@ -1598,8 +2023,18 @@
                 <w:rFonts w:ascii="Times New Roman" w:hAnsi="Times New Roman" w:cs="Times New Roman"/>
                 <w:sz w:val="24"/>
                 <w:szCs w:val="24"/>
-              </w:rPr>
-            </w:pPr>
+                <w:highlight w:val="yellow"/>
+              </w:rPr>
+            </w:pPr>
+            <w:r>
+              <w:rPr>
+                <w:rFonts w:ascii="Times New Roman" w:hAnsi="Times New Roman" w:cs="Times New Roman"/>
+                <w:sz w:val="24"/>
+                <w:szCs w:val="24"/>
+                <w:highlight w:val="yellow"/>
+              </w:rPr>
+              <w:t>899</w:t>
+            </w:r>
           </w:p>
         </w:tc>
       </w:tr>
@@ -1622,50 +2057,76 @@
                 <w:sz w:val="24"/>
                 <w:szCs w:val="24"/>
               </w:rPr>
-              <w:t>Technology</w:t>
-            </w:r>
-          </w:p>
-        </w:tc>
-        <w:tc>
-          <w:tcPr>
-            <w:tcW w:w="1803" w:type="dxa"/>
-          </w:tcPr>
-          <w:p>
-            <w:pPr>
-              <w:rPr>
-                <w:rFonts w:ascii="Times New Roman" w:hAnsi="Times New Roman" w:cs="Times New Roman"/>
-                <w:sz w:val="24"/>
-                <w:szCs w:val="24"/>
-              </w:rPr>
-            </w:pPr>
-          </w:p>
-        </w:tc>
-        <w:tc>
-          <w:tcPr>
-            <w:tcW w:w="1803" w:type="dxa"/>
-          </w:tcPr>
-          <w:p>
-            <w:pPr>
-              <w:rPr>
-                <w:rFonts w:ascii="Times New Roman" w:hAnsi="Times New Roman" w:cs="Times New Roman"/>
-                <w:sz w:val="24"/>
-                <w:szCs w:val="24"/>
-              </w:rPr>
-            </w:pPr>
-          </w:p>
-        </w:tc>
-        <w:tc>
-          <w:tcPr>
-            <w:tcW w:w="1803" w:type="dxa"/>
-          </w:tcPr>
-          <w:p>
-            <w:pPr>
-              <w:rPr>
-                <w:rFonts w:ascii="Times New Roman" w:hAnsi="Times New Roman" w:cs="Times New Roman"/>
-                <w:sz w:val="24"/>
-                <w:szCs w:val="24"/>
-              </w:rPr>
-            </w:pPr>
+              <w:t>Electronics</w:t>
+            </w:r>
+          </w:p>
+        </w:tc>
+        <w:tc>
+          <w:tcPr>
+            <w:tcW w:w="1803" w:type="dxa"/>
+          </w:tcPr>
+          <w:p>
+            <w:pPr>
+              <w:rPr>
+                <w:rFonts w:ascii="Times New Roman" w:hAnsi="Times New Roman" w:cs="Times New Roman"/>
+                <w:sz w:val="24"/>
+                <w:szCs w:val="24"/>
+                <w:highlight w:val="yellow"/>
+              </w:rPr>
+            </w:pPr>
+            <w:r>
+              <w:rPr>
+                <w:rFonts w:ascii="Times New Roman" w:hAnsi="Times New Roman" w:cs="Times New Roman"/>
+                <w:sz w:val="24"/>
+                <w:szCs w:val="24"/>
+                <w:highlight w:val="yellow"/>
+              </w:rPr>
+              <w:t>58630734</w:t>
+            </w:r>
+          </w:p>
+        </w:tc>
+        <w:tc>
+          <w:tcPr>
+            <w:tcW w:w="1803" w:type="dxa"/>
+          </w:tcPr>
+          <w:p>
+            <w:pPr>
+              <w:rPr>
+                <w:rFonts w:ascii="Times New Roman" w:hAnsi="Times New Roman" w:cs="Times New Roman"/>
+                <w:sz w:val="24"/>
+                <w:szCs w:val="24"/>
+              </w:rPr>
+            </w:pPr>
+            <w:r>
+              <w:rPr>
+                <w:rFonts w:ascii="Times New Roman" w:hAnsi="Times New Roman" w:cs="Times New Roman"/>
+                <w:sz w:val="24"/>
+                <w:szCs w:val="24"/>
+              </w:rPr>
+              <w:t>511</w:t>
+            </w:r>
+          </w:p>
+        </w:tc>
+        <w:tc>
+          <w:tcPr>
+            <w:tcW w:w="1803" w:type="dxa"/>
+          </w:tcPr>
+          <w:p>
+            <w:pPr>
+              <w:rPr>
+                <w:rFonts w:ascii="Times New Roman" w:hAnsi="Times New Roman" w:cs="Times New Roman"/>
+                <w:sz w:val="24"/>
+                <w:szCs w:val="24"/>
+              </w:rPr>
+            </w:pPr>
+            <w:r>
+              <w:rPr>
+                <w:rFonts w:ascii="Times New Roman" w:hAnsi="Times New Roman" w:cs="Times New Roman"/>
+                <w:sz w:val="24"/>
+                <w:szCs w:val="24"/>
+              </w:rPr>
+              <w:t>58714712</w:t>
+            </w:r>
           </w:p>
         </w:tc>
         <w:tc>
@@ -1680,6 +2141,15 @@
                 <w:szCs w:val="24"/>
               </w:rPr>
             </w:pPr>
+            <w:r>
+              <w:rPr>
+                <w:rFonts w:ascii="Times New Roman" w:hAnsi="Times New Roman" w:cs="Times New Roman"/>
+                <w:sz w:val="24"/>
+                <w:szCs w:val="24"/>
+                <w:highlight w:val="yellow"/>
+              </w:rPr>
+              <w:t>457</w:t>
+            </w:r>
           </w:p>
         </w:tc>
       </w:tr>
@@ -1693,8 +2163,17 @@
         </w:rPr>
       </w:pPr>
     </w:p>
+    <w:p>
+      <w:pPr>
+        <w:rPr>
+          <w:rFonts w:ascii="Times New Roman" w:hAnsi="Times New Roman" w:cs="Times New Roman"/>
+          <w:sz w:val="24"/>
+          <w:szCs w:val="24"/>
+        </w:rPr>
+      </w:pPr>
+    </w:p>
     <w:sectPr>
-      <w:footerReference w:type="default" r:id="rId4"/>
+      <w:footerReference w:type="default" r:id="rId6"/>
       <w:pgSz w:w="11906" w:h="16838"/>
       <w:pgMar w:top="1440" w:right="1440" w:bottom="1440" w:left="1440" w:header="708" w:footer="708" w:gutter="0"/>
       <w:cols w:space="708"/>
@@ -1702,6 +2181,31 @@
     </w:sectPr>
   </w:body>
 </w:document>
+</file>
+
+<file path=word/endnotes.xml><?xml version="1.0" encoding="utf-8"?>
+<w:endnotes xmlns:wpc="http://schemas.microsoft.com/office/word/2010/wordprocessingCanvas" xmlns:cx="http://schemas.microsoft.com/office/drawing/2014/chartex" xmlns:cx1="http://schemas.microsoft.com/office/drawing/2015/9/8/chartex" xmlns:cx2="http://schemas.microsoft.com/office/drawing/2015/10/21/chartex" xmlns:cx3="http://schemas.microsoft.com/office/drawing/2016/5/9/chartex" xmlns:cx4="http://schemas.microsoft.com/office/drawing/2016/5/10/chartex" xmlns:cx5="http://schemas.microsoft.com/office/drawing/2016/5/11/chartex" xmlns:cx6="http://schemas.microsoft.com/office/drawing/2016/5/12/chartex" xmlns:cx7="http://schemas.microsoft.com/office/drawing/2016/5/13/chartex" xmlns:cx8="http://schemas.microsoft.com/office/drawing/2016/5/14/chartex" xmlns:mc="http://schemas.openxmlformats.org/markup-compatibility/2006" xmlns:aink="http://schemas.microsoft.com/office/drawing/2016/ink" xmlns:am3d="http://schemas.microsoft.com/office/drawing/2017/model3d" xmlns:o="urn:schemas-microsoft-com:office:office" xmlns:r="http://schemas.openxmlformats.org/officeDocument/2006/relationships" xmlns:m="http://schemas.openxmlformats.org/officeDocument/2006/math" xmlns:v="urn:schemas-microsoft-com:vml" xmlns:wp14="http://schemas.microsoft.com/office/word/2010/wordprocessingDrawing" xmlns:wp="http://schemas.openxmlformats.org/drawingml/2006/wordprocessingDrawing" xmlns:w10="urn:schemas-microsoft-com:office:word" xmlns:w="http://schemas.openxmlformats.org/wordprocessingml/2006/main" xmlns:w14="http://schemas.microsoft.com/office/word/2010/wordml" xmlns:w15="http://schemas.microsoft.com/office/word/2012/wordml" xmlns:w16cex="http://schemas.microsoft.com/office/word/2018/wordml/cex" xmlns:w16cid="http://schemas.microsoft.com/office/word/2016/wordml/cid" xmlns:w16="http://schemas.microsoft.com/office/word/2018/wordml" xmlns:w16sdtdh="http://schemas.microsoft.com/office/word/2020/wordml/sdtdatahash" xmlns:w16se="http://schemas.microsoft.com/office/word/2015/wordml/symex" xmlns:wpg="http://schemas.microsoft.com/office/word/2010/wordprocessingGroup" xmlns:wpi="http://schemas.microsoft.com/office/word/2010/wordprocessingInk" xmlns:wne="http://schemas.microsoft.com/office/word/2006/wordml" xmlns:wps="http://schemas.microsoft.com/office/word/2010/wordprocessingShape" mc:Ignorable="w14 w15 w16se w16cid w16 w16cex w16sdtdh wp14">
+  <w:endnote w:type="separator" w:id="-1">
+    <w:p>
+      <w:pPr>
+        <w:spacing w:after="0" w:line="240" w:lineRule="auto"/>
+      </w:pPr>
+      <w:r>
+        <w:separator/>
+      </w:r>
+    </w:p>
+  </w:endnote>
+  <w:endnote w:type="continuationSeparator" w:id="0">
+    <w:p>
+      <w:pPr>
+        <w:spacing w:after="0" w:line="240" w:lineRule="auto"/>
+      </w:pPr>
+      <w:r>
+        <w:continuationSeparator/>
+      </w:r>
+    </w:p>
+  </w:endnote>
+</w:endnotes>
 </file>
 
 <file path=word/footer1.xml><?xml version="1.0" encoding="utf-8"?>
@@ -1755,6 +2259,31 @@
     </w:pPr>
   </w:p>
 </w:ftr>
+</file>
+
+<file path=word/footnotes.xml><?xml version="1.0" encoding="utf-8"?>
+<w:footnotes xmlns:wpc="http://schemas.microsoft.com/office/word/2010/wordprocessingCanvas" xmlns:cx="http://schemas.microsoft.com/office/drawing/2014/chartex" xmlns:cx1="http://schemas.microsoft.com/office/drawing/2015/9/8/chartex" xmlns:cx2="http://schemas.microsoft.com/office/drawing/2015/10/21/chartex" xmlns:cx3="http://schemas.microsoft.com/office/drawing/2016/5/9/chartex" xmlns:cx4="http://schemas.microsoft.com/office/drawing/2016/5/10/chartex" xmlns:cx5="http://schemas.microsoft.com/office/drawing/2016/5/11/chartex" xmlns:cx6="http://schemas.microsoft.com/office/drawing/2016/5/12/chartex" xmlns:cx7="http://schemas.microsoft.com/office/drawing/2016/5/13/chartex" xmlns:cx8="http://schemas.microsoft.com/office/drawing/2016/5/14/chartex" xmlns:mc="http://schemas.openxmlformats.org/markup-compatibility/2006" xmlns:aink="http://schemas.microsoft.com/office/drawing/2016/ink" xmlns:am3d="http://schemas.microsoft.com/office/drawing/2017/model3d" xmlns:o="urn:schemas-microsoft-com:office:office" xmlns:r="http://schemas.openxmlformats.org/officeDocument/2006/relationships" xmlns:m="http://schemas.openxmlformats.org/officeDocument/2006/math" xmlns:v="urn:schemas-microsoft-com:vml" xmlns:wp14="http://schemas.microsoft.com/office/word/2010/wordprocessingDrawing" xmlns:wp="http://schemas.openxmlformats.org/drawingml/2006/wordprocessingDrawing" xmlns:w10="urn:schemas-microsoft-com:office:word" xmlns:w="http://schemas.openxmlformats.org/wordprocessingml/2006/main" xmlns:w14="http://schemas.microsoft.com/office/word/2010/wordml" xmlns:w15="http://schemas.microsoft.com/office/word/2012/wordml" xmlns:w16cex="http://schemas.microsoft.com/office/word/2018/wordml/cex" xmlns:w16cid="http://schemas.microsoft.com/office/word/2016/wordml/cid" xmlns:w16="http://schemas.microsoft.com/office/word/2018/wordml" xmlns:w16sdtdh="http://schemas.microsoft.com/office/word/2020/wordml/sdtdatahash" xmlns:w16se="http://schemas.microsoft.com/office/word/2015/wordml/symex" xmlns:wpg="http://schemas.microsoft.com/office/word/2010/wordprocessingGroup" xmlns:wpi="http://schemas.microsoft.com/office/word/2010/wordprocessingInk" xmlns:wne="http://schemas.microsoft.com/office/word/2006/wordml" xmlns:wps="http://schemas.microsoft.com/office/word/2010/wordprocessingShape" mc:Ignorable="w14 w15 w16se w16cid w16 w16cex w16sdtdh wp14">
+  <w:footnote w:type="separator" w:id="-1">
+    <w:p>
+      <w:pPr>
+        <w:spacing w:after="0" w:line="240" w:lineRule="auto"/>
+      </w:pPr>
+      <w:r>
+        <w:separator/>
+      </w:r>
+    </w:p>
+  </w:footnote>
+  <w:footnote w:type="continuationSeparator" w:id="0">
+    <w:p>
+      <w:pPr>
+        <w:spacing w:after="0" w:line="240" w:lineRule="auto"/>
+      </w:pPr>
+      <w:r>
+        <w:continuationSeparator/>
+      </w:r>
+    </w:p>
+  </w:footnote>
+</w:footnotes>
 </file>
 
 <file path=word/styles.xml><?xml version="1.0" encoding="utf-8"?>
@@ -1880,6 +2409,7 @@
     <w:lsdException w:name="HTML Sample" w:semiHidden="1" w:unhideWhenUsed="1"/>
     <w:lsdException w:name="HTML Typewriter" w:semiHidden="1" w:unhideWhenUsed="1"/>
     <w:lsdException w:name="HTML Variable" w:semiHidden="1" w:unhideWhenUsed="1"/>
+    <w:lsdException w:name="Normal Table" w:semiHidden="1" w:unhideWhenUsed="1"/>
     <w:lsdException w:name="annotation subject" w:semiHidden="1" w:unhideWhenUsed="1"/>
     <w:lsdException w:name="No List" w:semiHidden="1" w:unhideWhenUsed="1"/>
     <w:lsdException w:name="Outline List 1" w:semiHidden="1" w:unhideWhenUsed="1"/>
@@ -1926,8 +2456,10 @@
     <w:lsdException w:name="Table Subtle 2" w:semiHidden="1" w:unhideWhenUsed="1"/>
     <w:lsdException w:name="Table Web 1" w:semiHidden="1" w:unhideWhenUsed="1"/>
     <w:lsdException w:name="Table Web 2" w:semiHidden="1" w:unhideWhenUsed="1"/>
+    <w:lsdException w:name="Table Web 3" w:semiHidden="1" w:unhideWhenUsed="1"/>
     <w:lsdException w:name="Balloon Text" w:semiHidden="1" w:unhideWhenUsed="1"/>
     <w:lsdException w:name="Table Grid" w:uiPriority="39"/>
+    <w:lsdException w:name="Table Theme" w:semiHidden="1" w:unhideWhenUsed="1"/>
     <w:lsdException w:name="Placeholder Text" w:semiHidden="1"/>
     <w:lsdException w:name="No Spacing" w:uiPriority="1" w:qFormat="1"/>
     <w:lsdException w:name="Light Shading" w:uiPriority="60"/>

</xml_diff>

<commit_message>
Expanded on evaluation of part 2
</commit_message>
<xml_diff>
--- a/Evaluation.docx
+++ b/Evaluation.docx
@@ -61,15 +61,6 @@
         <w:jc w:val="both"/>
         <w:rPr>
           <w:rFonts w:ascii="Times New Roman" w:hAnsi="Times New Roman" w:cs="Times New Roman"/>
-          <w:bCs/>
-          <w:iCs/>
-          <w:sz w:val="24"/>
-          <w:szCs w:val="24"/>
-        </w:rPr>
-      </w:pPr>
-      <w:r>
-        <w:rPr>
-          <w:rFonts w:ascii="Times New Roman" w:hAnsi="Times New Roman" w:cs="Times New Roman"/>
           <w:b/>
           <w:bCs/>
           <w:i/>
@@ -78,7 +69,19 @@
           <w:szCs w:val="32"/>
           <w:u w:val="single"/>
         </w:rPr>
-        <w:t>Evaluation</w:t>
+      </w:pPr>
+      <w:r>
+        <w:rPr>
+          <w:rFonts w:ascii="Times New Roman" w:hAnsi="Times New Roman" w:cs="Times New Roman"/>
+          <w:b/>
+          <w:bCs/>
+          <w:i/>
+          <w:iCs/>
+          <w:sz w:val="32"/>
+          <w:szCs w:val="32"/>
+          <w:u w:val="single"/>
+        </w:rPr>
+        <w:t>Part 1</w:t>
       </w:r>
     </w:p>
     <w:p>
@@ -86,25 +89,25 @@
         <w:jc w:val="both"/>
         <w:rPr>
           <w:rFonts w:ascii="Times New Roman" w:hAnsi="Times New Roman" w:cs="Times New Roman"/>
-          <w:sz w:val="24"/>
-          <w:szCs w:val="24"/>
+          <w:b/>
+          <w:bCs/>
+          <w:i/>
+          <w:iCs/>
+          <w:sz w:val="28"/>
+          <w:szCs w:val="28"/>
         </w:rPr>
       </w:pPr>
       <w:r>
         <w:rPr>
           <w:rFonts w:ascii="Times New Roman" w:hAnsi="Times New Roman" w:cs="Times New Roman"/>
-          <w:sz w:val="24"/>
-          <w:szCs w:val="24"/>
-        </w:rPr>
-        <w:t>Comparison of two images is performed using a function that calculates the error score based on a specified metric.</w:t>
-      </w:r>
-      <w:r>
-        <w:rPr>
-          <w:rFonts w:ascii="Times New Roman" w:hAnsi="Times New Roman" w:cs="Times New Roman"/>
-          <w:sz w:val="24"/>
-          <w:szCs w:val="24"/>
-        </w:rPr>
-        <w:t xml:space="preserve"> The two metrics used are Sum of Squared Distance (SSD) and Mean Squared Error (MSE).</w:t>
+          <w:b/>
+          <w:bCs/>
+          <w:i/>
+          <w:iCs/>
+          <w:sz w:val="28"/>
+          <w:szCs w:val="28"/>
+        </w:rPr>
+        <w:t>Implementation</w:t>
       </w:r>
     </w:p>
     <w:p>
@@ -112,6 +115,24 @@
         <w:jc w:val="both"/>
         <w:rPr>
           <w:rFonts w:ascii="Times New Roman" w:hAnsi="Times New Roman" w:cs="Times New Roman"/>
+          <w:sz w:val="24"/>
+          <w:szCs w:val="24"/>
+        </w:rPr>
+      </w:pPr>
+      <w:r>
+        <w:rPr>
+          <w:rFonts w:ascii="Times New Roman" w:hAnsi="Times New Roman" w:cs="Times New Roman"/>
+          <w:sz w:val="24"/>
+          <w:szCs w:val="24"/>
+        </w:rPr>
+        <w:t>[Section ta Fran]</w:t>
+      </w:r>
+    </w:p>
+    <w:p>
+      <w:pPr>
+        <w:jc w:val="both"/>
+        <w:rPr>
+          <w:rFonts w:ascii="Times New Roman" w:hAnsi="Times New Roman" w:cs="Times New Roman"/>
           <w:b/>
           <w:i/>
           <w:sz w:val="28"/>
@@ -126,7 +147,7 @@
           <w:sz w:val="28"/>
           <w:szCs w:val="28"/>
         </w:rPr>
-        <w:t>Part 1</w:t>
+        <w:t>Evaluation</w:t>
       </w:r>
     </w:p>
     <w:p>
@@ -144,15 +165,15 @@
           <w:sz w:val="24"/>
           <w:szCs w:val="24"/>
         </w:rPr>
-        <w:t>The blended image is compared with the image with two objects (S2)</w:t>
-      </w:r>
-      <w:r>
-        <w:rPr>
-          <w:rFonts w:ascii="Times New Roman" w:hAnsi="Times New Roman" w:cs="Times New Roman"/>
-          <w:sz w:val="24"/>
-          <w:szCs w:val="24"/>
-        </w:rPr>
-        <w:t xml:space="preserve"> using both error metrics. The lower the square</w:t>
+        <w:t>Comparison of two images is performed using a function that calculates the error score based on a specified metric.</w:t>
+      </w:r>
+      <w:r>
+        <w:rPr>
+          <w:rFonts w:ascii="Times New Roman" w:hAnsi="Times New Roman" w:cs="Times New Roman"/>
+          <w:sz w:val="24"/>
+          <w:szCs w:val="24"/>
+        </w:rPr>
+        <w:t xml:space="preserve"> The two metrics used are Sum of Squared Distance (SSD) and Mean Squared Error (MSE).</w:t>
       </w:r>
     </w:p>
     <w:p>
@@ -170,7 +191,15 @@
           <w:sz w:val="24"/>
           <w:szCs w:val="24"/>
         </w:rPr>
-        <w:t>The image with a single object has its background replaced with 3 other backgrounds.</w:t>
+        <w:t xml:space="preserve">The blended image is compared with the image with two objects (S2) using both error metrics. </w:t>
+      </w:r>
+      <w:r>
+        <w:rPr>
+          <w:rFonts w:ascii="Times New Roman" w:hAnsi="Times New Roman" w:cs="Times New Roman"/>
+          <w:sz w:val="24"/>
+          <w:szCs w:val="24"/>
+        </w:rPr>
+        <w:t>A lower error value signifies that the blended image resembled the actual image S2 more.</w:t>
       </w:r>
     </w:p>
     <w:p>
@@ -178,6 +207,101 @@
         <w:jc w:val="both"/>
         <w:rPr>
           <w:rFonts w:ascii="Times New Roman" w:hAnsi="Times New Roman" w:cs="Times New Roman"/>
+          <w:sz w:val="24"/>
+          <w:szCs w:val="24"/>
+        </w:rPr>
+      </w:pPr>
+      <w:r>
+        <w:rPr>
+          <w:rFonts w:ascii="Times New Roman" w:hAnsi="Times New Roman" w:cs="Times New Roman"/>
+          <w:sz w:val="24"/>
+          <w:szCs w:val="24"/>
+        </w:rPr>
+        <w:t>The image of the souvenirs blended together had an SSD error score of 213525247 and MSE score of 1415</w:t>
+      </w:r>
+      <w:r>
+        <w:rPr>
+          <w:rFonts w:ascii="Times New Roman" w:hAnsi="Times New Roman" w:cs="Times New Roman"/>
+          <w:sz w:val="24"/>
+          <w:szCs w:val="24"/>
+        </w:rPr>
+        <w:t>.</w:t>
+      </w:r>
+    </w:p>
+    <w:p>
+      <w:pPr>
+        <w:jc w:val="both"/>
+        <w:rPr>
+          <w:rFonts w:ascii="Times New Roman" w:hAnsi="Times New Roman" w:cs="Times New Roman"/>
+          <w:bCs/>
+          <w:iCs/>
+          <w:sz w:val="24"/>
+          <w:szCs w:val="24"/>
+        </w:rPr>
+      </w:pPr>
+      <w:r>
+        <w:rPr>
+          <w:rFonts w:ascii="Times New Roman" w:hAnsi="Times New Roman" w:cs="Times New Roman"/>
+          <w:b/>
+          <w:bCs/>
+          <w:i/>
+          <w:iCs/>
+          <w:sz w:val="32"/>
+          <w:szCs w:val="32"/>
+          <w:u w:val="single"/>
+        </w:rPr>
+        <w:t>Part 2</w:t>
+      </w:r>
+    </w:p>
+    <w:p>
+      <w:pPr>
+        <w:jc w:val="both"/>
+        <w:rPr>
+          <w:rFonts w:ascii="Times New Roman" w:hAnsi="Times New Roman" w:cs="Times New Roman"/>
+          <w:b/>
+          <w:bCs/>
+          <w:i/>
+          <w:iCs/>
+          <w:sz w:val="28"/>
+          <w:szCs w:val="28"/>
+        </w:rPr>
+      </w:pPr>
+      <w:r>
+        <w:rPr>
+          <w:rFonts w:ascii="Times New Roman" w:hAnsi="Times New Roman" w:cs="Times New Roman"/>
+          <w:b/>
+          <w:bCs/>
+          <w:i/>
+          <w:iCs/>
+          <w:sz w:val="28"/>
+          <w:szCs w:val="28"/>
+        </w:rPr>
+        <w:t>Implementation</w:t>
+      </w:r>
+    </w:p>
+    <w:p>
+      <w:pPr>
+        <w:jc w:val="both"/>
+        <w:rPr>
+          <w:rFonts w:ascii="Times New Roman" w:hAnsi="Times New Roman" w:cs="Times New Roman"/>
+          <w:sz w:val="24"/>
+          <w:szCs w:val="24"/>
+        </w:rPr>
+      </w:pPr>
+      <w:r>
+        <w:rPr>
+          <w:rFonts w:ascii="Times New Roman" w:hAnsi="Times New Roman" w:cs="Times New Roman"/>
+          <w:sz w:val="24"/>
+          <w:szCs w:val="24"/>
+        </w:rPr>
+        <w:t>[Section ta Fran]</w:t>
+      </w:r>
+    </w:p>
+    <w:p>
+      <w:pPr>
+        <w:jc w:val="both"/>
+        <w:rPr>
+          <w:rFonts w:ascii="Times New Roman" w:hAnsi="Times New Roman" w:cs="Times New Roman"/>
           <w:b/>
           <w:i/>
           <w:sz w:val="28"/>
@@ -192,11 +316,12 @@
           <w:sz w:val="28"/>
           <w:szCs w:val="28"/>
         </w:rPr>
-        <w:t>Part 2</w:t>
+        <w:t>Evaluation</w:t>
       </w:r>
     </w:p>
     <w:p>
       <w:pPr>
+        <w:jc w:val="both"/>
         <w:rPr>
           <w:rFonts w:ascii="Times New Roman" w:hAnsi="Times New Roman" w:cs="Times New Roman"/>
           <w:sz w:val="24"/>
@@ -209,25 +334,24 @@
           <w:sz w:val="24"/>
           <w:szCs w:val="24"/>
         </w:rPr>
-        <w:t xml:space="preserve">6 different sets of images are used in task A. Using both the </w:t>
-      </w:r>
-      <w:proofErr w:type="spellStart"/>
-      <w:r>
-        <w:rPr>
-          <w:rFonts w:ascii="Times New Roman" w:hAnsi="Times New Roman" w:cs="Times New Roman"/>
-          <w:sz w:val="24"/>
-          <w:szCs w:val="24"/>
-        </w:rPr>
-        <w:t>Telea</w:t>
-      </w:r>
-      <w:proofErr w:type="spellEnd"/>
-      <w:r>
-        <w:rPr>
-          <w:rFonts w:ascii="Times New Roman" w:hAnsi="Times New Roman" w:cs="Times New Roman"/>
-          <w:sz w:val="24"/>
-          <w:szCs w:val="24"/>
-        </w:rPr>
-        <w:t xml:space="preserve"> and NS inpainting </w:t>
+        <w:t>As with the tasks in Part 1, the SSD and MSE error metrics are used in evaluation.</w:t>
+      </w:r>
+    </w:p>
+    <w:p>
+      <w:pPr>
+        <w:rPr>
+          <w:rFonts w:ascii="Times New Roman" w:hAnsi="Times New Roman" w:cs="Times New Roman"/>
+          <w:sz w:val="24"/>
+          <w:szCs w:val="24"/>
+        </w:rPr>
+      </w:pPr>
+      <w:r>
+        <w:rPr>
+          <w:rFonts w:ascii="Times New Roman" w:hAnsi="Times New Roman" w:cs="Times New Roman"/>
+          <w:sz w:val="24"/>
+          <w:szCs w:val="24"/>
+        </w:rPr>
+        <w:t xml:space="preserve">6 different sets of images are used in task A. Using both the Telea and NS inpainting </w:t>
       </w:r>
       <w:r>
         <w:rPr>
@@ -259,25 +383,7 @@
           <w:sz w:val="24"/>
           <w:szCs w:val="24"/>
         </w:rPr>
-        <w:t xml:space="preserve"> The </w:t>
-      </w:r>
-      <w:proofErr w:type="spellStart"/>
-      <w:r>
-        <w:rPr>
-          <w:rFonts w:ascii="Times New Roman" w:hAnsi="Times New Roman" w:cs="Times New Roman"/>
-          <w:sz w:val="24"/>
-          <w:szCs w:val="24"/>
-        </w:rPr>
-        <w:t>inpainted</w:t>
-      </w:r>
-      <w:proofErr w:type="spellEnd"/>
-      <w:r>
-        <w:rPr>
-          <w:rFonts w:ascii="Times New Roman" w:hAnsi="Times New Roman" w:cs="Times New Roman"/>
-          <w:sz w:val="24"/>
-          <w:szCs w:val="24"/>
-        </w:rPr>
-        <w:t xml:space="preserve"> images are then compared with actual image with one object S1.</w:t>
+        <w:t xml:space="preserve"> The inpainted images are then compared with actual image with one object S1.</w:t>
       </w:r>
       <w:r>
         <w:rPr>
@@ -334,7 +440,6 @@
                 <w:szCs w:val="24"/>
               </w:rPr>
             </w:pPr>
-            <w:proofErr w:type="spellStart"/>
             <w:r>
               <w:rPr>
                 <w:rFonts w:ascii="Times New Roman" w:hAnsi="Times New Roman" w:cs="Times New Roman"/>
@@ -345,7 +450,6 @@
               </w:rPr>
               <w:t>Telea</w:t>
             </w:r>
-            <w:proofErr w:type="spellEnd"/>
           </w:p>
         </w:tc>
         <w:tc>
@@ -1213,6 +1317,63 @@
           <w:szCs w:val="24"/>
         </w:rPr>
       </w:pPr>
+      <w:r>
+        <w:rPr>
+          <w:rFonts w:ascii="Times New Roman" w:hAnsi="Times New Roman" w:cs="Times New Roman"/>
+          <w:sz w:val="24"/>
+          <w:szCs w:val="24"/>
+        </w:rPr>
+        <w:t>The highlighted records are the lowest error score for each image set. A lower score indicates that that algorithm was better at inpainting an object out of an image.</w:t>
+      </w:r>
+    </w:p>
+    <w:p>
+      <w:pPr>
+        <w:rPr>
+          <w:rFonts w:ascii="Times New Roman" w:hAnsi="Times New Roman" w:cs="Times New Roman"/>
+          <w:sz w:val="24"/>
+          <w:szCs w:val="24"/>
+        </w:rPr>
+      </w:pPr>
+      <w:r>
+        <w:rPr>
+          <w:rFonts w:ascii="Times New Roman" w:hAnsi="Times New Roman" w:cs="Times New Roman"/>
+          <w:sz w:val="24"/>
+          <w:szCs w:val="24"/>
+        </w:rPr>
+        <w:t>Using the Telea technique provided</w:t>
+      </w:r>
+      <w:r>
+        <w:rPr>
+          <w:rFonts w:ascii="Times New Roman" w:hAnsi="Times New Roman" w:cs="Times New Roman"/>
+          <w:sz w:val="24"/>
+          <w:szCs w:val="24"/>
+        </w:rPr>
+        <w:t xml:space="preserve"> the best </w:t>
+      </w:r>
+      <w:r>
+        <w:rPr>
+          <w:rFonts w:ascii="Times New Roman" w:hAnsi="Times New Roman" w:cs="Times New Roman"/>
+          <w:sz w:val="24"/>
+          <w:szCs w:val="24"/>
+        </w:rPr>
+        <w:t>scores for both metrics</w:t>
+      </w:r>
+      <w:r>
+        <w:rPr>
+          <w:rFonts w:ascii="Times New Roman" w:hAnsi="Times New Roman" w:cs="Times New Roman"/>
+          <w:sz w:val="24"/>
+          <w:szCs w:val="24"/>
+        </w:rPr>
+        <w:t xml:space="preserve"> and hence resembled S1 </w:t>
+      </w:r>
+      <w:r>
+        <w:rPr>
+          <w:rFonts w:ascii="Times New Roman" w:hAnsi="Times New Roman" w:cs="Times New Roman"/>
+          <w:sz w:val="24"/>
+          <w:szCs w:val="24"/>
+        </w:rPr>
+        <w:t>greater than when using the NS technique.</w:t>
+      </w:r>
     </w:p>
     <w:p>
       <w:pPr>
@@ -1285,7 +1446,6 @@
                 <w:szCs w:val="24"/>
               </w:rPr>
             </w:pPr>
-            <w:proofErr w:type="spellStart"/>
             <w:r>
               <w:rPr>
                 <w:rFonts w:ascii="Times New Roman" w:hAnsi="Times New Roman" w:cs="Times New Roman"/>
@@ -1296,7 +1456,6 @@
               </w:rPr>
               <w:t>Telea</w:t>
             </w:r>
-            <w:proofErr w:type="spellEnd"/>
           </w:p>
         </w:tc>
         <w:tc>
@@ -2173,7 +2332,8 @@
       </w:pPr>
     </w:p>
     <w:sectPr>
-      <w:footerReference w:type="default" r:id="rId6"/>
+      <w:headerReference w:type="default" r:id="rId6"/>
+      <w:footerReference w:type="default" r:id="rId7"/>
       <w:pgSz w:w="11906" w:h="16838"/>
       <w:pgMar w:top="1440" w:right="1440" w:bottom="1440" w:left="1440" w:header="708" w:footer="708" w:gutter="0"/>
       <w:cols w:space="708"/>
@@ -2284,6 +2444,24 @@
     </w:p>
   </w:footnote>
 </w:footnotes>
+</file>
+
+<file path=word/header1.xml><?xml version="1.0" encoding="utf-8"?>
+<w:hdr xmlns:wpc="http://schemas.microsoft.com/office/word/2010/wordprocessingCanvas" xmlns:cx="http://schemas.microsoft.com/office/drawing/2014/chartex" xmlns:cx1="http://schemas.microsoft.com/office/drawing/2015/9/8/chartex" xmlns:cx2="http://schemas.microsoft.com/office/drawing/2015/10/21/chartex" xmlns:cx3="http://schemas.microsoft.com/office/drawing/2016/5/9/chartex" xmlns:cx4="http://schemas.microsoft.com/office/drawing/2016/5/10/chartex" xmlns:cx5="http://schemas.microsoft.com/office/drawing/2016/5/11/chartex" xmlns:cx6="http://schemas.microsoft.com/office/drawing/2016/5/12/chartex" xmlns:cx7="http://schemas.microsoft.com/office/drawing/2016/5/13/chartex" xmlns:cx8="http://schemas.microsoft.com/office/drawing/2016/5/14/chartex" xmlns:mc="http://schemas.openxmlformats.org/markup-compatibility/2006" xmlns:aink="http://schemas.microsoft.com/office/drawing/2016/ink" xmlns:am3d="http://schemas.microsoft.com/office/drawing/2017/model3d" xmlns:o="urn:schemas-microsoft-com:office:office" xmlns:r="http://schemas.openxmlformats.org/officeDocument/2006/relationships" xmlns:m="http://schemas.openxmlformats.org/officeDocument/2006/math" xmlns:v="urn:schemas-microsoft-com:vml" xmlns:wp14="http://schemas.microsoft.com/office/word/2010/wordprocessingDrawing" xmlns:wp="http://schemas.openxmlformats.org/drawingml/2006/wordprocessingDrawing" xmlns:w10="urn:schemas-microsoft-com:office:word" xmlns:w="http://schemas.openxmlformats.org/wordprocessingml/2006/main" xmlns:w14="http://schemas.microsoft.com/office/word/2010/wordml" xmlns:w15="http://schemas.microsoft.com/office/word/2012/wordml" xmlns:w16cex="http://schemas.microsoft.com/office/word/2018/wordml/cex" xmlns:w16cid="http://schemas.microsoft.com/office/word/2016/wordml/cid" xmlns:w16="http://schemas.microsoft.com/office/word/2018/wordml" xmlns:w16sdtdh="http://schemas.microsoft.com/office/word/2020/wordml/sdtdatahash" xmlns:w16se="http://schemas.microsoft.com/office/word/2015/wordml/symex" xmlns:wpg="http://schemas.microsoft.com/office/word/2010/wordprocessingGroup" xmlns:wpi="http://schemas.microsoft.com/office/word/2010/wordprocessingInk" xmlns:wne="http://schemas.microsoft.com/office/word/2006/wordml" xmlns:wps="http://schemas.microsoft.com/office/word/2010/wordprocessingShape" mc:Ignorable="w14 w15 w16se w16cid w16 w16cex w16sdtdh wp14">
+  <w:p>
+    <w:pPr>
+      <w:pStyle w:val="Header"/>
+    </w:pPr>
+    <w:r>
+      <w:t>Francesca Mizzi, Jake Sant</w:t>
+    </w:r>
+  </w:p>
+  <w:p>
+    <w:pPr>
+      <w:pStyle w:val="Header"/>
+    </w:pPr>
+  </w:p>
+</w:hdr>
 </file>
 
 <file path=word/styles.xml><?xml version="1.0" encoding="utf-8"?>
@@ -2684,7 +2862,7 @@
   <w:style w:type="paragraph" w:default="1" w:styleId="Normal">
     <w:name w:val="Normal"/>
     <w:qFormat/>
-    <w:rsid w:val="00015C94"/>
+    <w:rsid w:val="0039007D"/>
   </w:style>
   <w:style w:type="character" w:default="1" w:styleId="DefaultParagraphFont">
     <w:name w:val="Default Paragraph Font"/>
@@ -2753,6 +2931,28 @@
         <w:insideV w:val="single" w:sz="4" w:space="0" w:color="auto"/>
       </w:tblBorders>
     </w:tblPr>
+  </w:style>
+  <w:style w:type="paragraph" w:styleId="Header">
+    <w:name w:val="header"/>
+    <w:basedOn w:val="Normal"/>
+    <w:link w:val="HeaderChar"/>
+    <w:uiPriority w:val="99"/>
+    <w:unhideWhenUsed/>
+    <w:rsid w:val="006331D5"/>
+    <w:pPr>
+      <w:tabs>
+        <w:tab w:val="center" w:pos="4513"/>
+        <w:tab w:val="right" w:pos="9026"/>
+      </w:tabs>
+      <w:spacing w:after="0" w:line="240" w:lineRule="auto"/>
+    </w:pPr>
+  </w:style>
+  <w:style w:type="character" w:customStyle="1" w:styleId="HeaderChar">
+    <w:name w:val="Header Char"/>
+    <w:basedOn w:val="DefaultParagraphFont"/>
+    <w:link w:val="Header"/>
+    <w:uiPriority w:val="99"/>
+    <w:rsid w:val="006331D5"/>
   </w:style>
 </w:styles>
 </file>

</xml_diff>

<commit_message>
Added more evaluation for part 1
</commit_message>
<xml_diff>
--- a/Evaluation.docx
+++ b/Evaluation.docx
@@ -202,6 +202,419 @@
         <w:t>A lower error value signifies that the blended image resembled the actual image S2 more.</w:t>
       </w:r>
     </w:p>
+    <w:tbl>
+      <w:tblPr>
+        <w:tblStyle w:val="TableGrid"/>
+        <w:tblW w:w="0" w:type="auto"/>
+        <w:tblLook w:val="04A0" w:firstRow="1" w:lastRow="0" w:firstColumn="1" w:lastColumn="0" w:noHBand="0" w:noVBand="1"/>
+      </w:tblPr>
+      <w:tblGrid>
+        <w:gridCol w:w="3005"/>
+        <w:gridCol w:w="3005"/>
+        <w:gridCol w:w="3006"/>
+      </w:tblGrid>
+      <w:tr>
+        <w:tc>
+          <w:tcPr>
+            <w:tcW w:w="3005" w:type="dxa"/>
+          </w:tcPr>
+          <w:p>
+            <w:pPr>
+              <w:jc w:val="both"/>
+              <w:rPr>
+                <w:rFonts w:ascii="Times New Roman" w:hAnsi="Times New Roman" w:cs="Times New Roman"/>
+                <w:b/>
+                <w:bCs/>
+                <w:sz w:val="24"/>
+                <w:szCs w:val="24"/>
+              </w:rPr>
+            </w:pPr>
+            <w:r>
+              <w:rPr>
+                <w:rFonts w:ascii="Times New Roman" w:hAnsi="Times New Roman" w:cs="Times New Roman"/>
+                <w:b/>
+                <w:bCs/>
+                <w:sz w:val="24"/>
+                <w:szCs w:val="24"/>
+              </w:rPr>
+              <w:t>Filter</w:t>
+            </w:r>
+          </w:p>
+        </w:tc>
+        <w:tc>
+          <w:tcPr>
+            <w:tcW w:w="3005" w:type="dxa"/>
+          </w:tcPr>
+          <w:p>
+            <w:pPr>
+              <w:jc w:val="both"/>
+              <w:rPr>
+                <w:rFonts w:ascii="Times New Roman" w:hAnsi="Times New Roman" w:cs="Times New Roman"/>
+                <w:b/>
+                <w:bCs/>
+                <w:sz w:val="24"/>
+                <w:szCs w:val="24"/>
+              </w:rPr>
+            </w:pPr>
+            <w:r>
+              <w:rPr>
+                <w:rFonts w:ascii="Times New Roman" w:hAnsi="Times New Roman" w:cs="Times New Roman"/>
+                <w:b/>
+                <w:bCs/>
+                <w:sz w:val="24"/>
+                <w:szCs w:val="24"/>
+              </w:rPr>
+              <w:t>SSD</w:t>
+            </w:r>
+          </w:p>
+        </w:tc>
+        <w:tc>
+          <w:tcPr>
+            <w:tcW w:w="3006" w:type="dxa"/>
+          </w:tcPr>
+          <w:p>
+            <w:pPr>
+              <w:jc w:val="both"/>
+              <w:rPr>
+                <w:rFonts w:ascii="Times New Roman" w:hAnsi="Times New Roman" w:cs="Times New Roman"/>
+                <w:b/>
+                <w:bCs/>
+                <w:sz w:val="24"/>
+                <w:szCs w:val="24"/>
+              </w:rPr>
+            </w:pPr>
+            <w:r>
+              <w:rPr>
+                <w:rFonts w:ascii="Times New Roman" w:hAnsi="Times New Roman" w:cs="Times New Roman"/>
+                <w:b/>
+                <w:bCs/>
+                <w:sz w:val="24"/>
+                <w:szCs w:val="24"/>
+              </w:rPr>
+              <w:t>MSE</w:t>
+            </w:r>
+          </w:p>
+        </w:tc>
+      </w:tr>
+      <w:tr>
+        <w:tc>
+          <w:tcPr>
+            <w:tcW w:w="3005" w:type="dxa"/>
+          </w:tcPr>
+          <w:p>
+            <w:pPr>
+              <w:jc w:val="both"/>
+              <w:rPr>
+                <w:rFonts w:ascii="Times New Roman" w:hAnsi="Times New Roman" w:cs="Times New Roman"/>
+                <w:sz w:val="24"/>
+                <w:szCs w:val="24"/>
+              </w:rPr>
+            </w:pPr>
+            <w:r>
+              <w:rPr>
+                <w:rFonts w:ascii="Times New Roman" w:hAnsi="Times New Roman" w:cs="Times New Roman"/>
+                <w:sz w:val="24"/>
+                <w:szCs w:val="24"/>
+              </w:rPr>
+              <w:t>None</w:t>
+            </w:r>
+          </w:p>
+        </w:tc>
+        <w:tc>
+          <w:tcPr>
+            <w:tcW w:w="3005" w:type="dxa"/>
+          </w:tcPr>
+          <w:p>
+            <w:pPr>
+              <w:jc w:val="both"/>
+              <w:rPr>
+                <w:rFonts w:ascii="Times New Roman" w:hAnsi="Times New Roman" w:cs="Times New Roman"/>
+                <w:sz w:val="24"/>
+                <w:szCs w:val="24"/>
+              </w:rPr>
+            </w:pPr>
+            <w:r>
+              <w:rPr>
+                <w:rFonts w:ascii="Times New Roman" w:hAnsi="Times New Roman" w:cs="Times New Roman"/>
+                <w:sz w:val="24"/>
+                <w:szCs w:val="24"/>
+                <w:highlight w:val="yellow"/>
+              </w:rPr>
+              <w:t>185244013</w:t>
+            </w:r>
+          </w:p>
+        </w:tc>
+        <w:tc>
+          <w:tcPr>
+            <w:tcW w:w="3006" w:type="dxa"/>
+          </w:tcPr>
+          <w:p>
+            <w:pPr>
+              <w:jc w:val="both"/>
+              <w:rPr>
+                <w:rFonts w:ascii="Times New Roman" w:hAnsi="Times New Roman" w:cs="Times New Roman"/>
+                <w:sz w:val="24"/>
+                <w:szCs w:val="24"/>
+              </w:rPr>
+            </w:pPr>
+            <w:r>
+              <w:rPr>
+                <w:rFonts w:ascii="Times New Roman" w:hAnsi="Times New Roman" w:cs="Times New Roman"/>
+                <w:sz w:val="24"/>
+                <w:szCs w:val="24"/>
+              </w:rPr>
+              <w:t>1329</w:t>
+            </w:r>
+          </w:p>
+        </w:tc>
+      </w:tr>
+      <w:tr>
+        <w:tc>
+          <w:tcPr>
+            <w:tcW w:w="3005" w:type="dxa"/>
+          </w:tcPr>
+          <w:p>
+            <w:pPr>
+              <w:jc w:val="both"/>
+              <w:rPr>
+                <w:rFonts w:ascii="Times New Roman" w:hAnsi="Times New Roman" w:cs="Times New Roman"/>
+                <w:sz w:val="24"/>
+                <w:szCs w:val="24"/>
+              </w:rPr>
+            </w:pPr>
+            <w:r>
+              <w:rPr>
+                <w:rFonts w:ascii="Times New Roman" w:hAnsi="Times New Roman" w:cs="Times New Roman"/>
+                <w:sz w:val="24"/>
+                <w:szCs w:val="24"/>
+              </w:rPr>
+              <w:t>Gaussian</w:t>
+            </w:r>
+          </w:p>
+        </w:tc>
+        <w:tc>
+          <w:tcPr>
+            <w:tcW w:w="3005" w:type="dxa"/>
+          </w:tcPr>
+          <w:p>
+            <w:pPr>
+              <w:jc w:val="both"/>
+              <w:rPr>
+                <w:rFonts w:ascii="Times New Roman" w:hAnsi="Times New Roman" w:cs="Times New Roman"/>
+                <w:sz w:val="24"/>
+                <w:szCs w:val="24"/>
+              </w:rPr>
+            </w:pPr>
+            <w:r>
+              <w:rPr>
+                <w:rFonts w:ascii="Times New Roman" w:hAnsi="Times New Roman" w:cs="Times New Roman"/>
+                <w:sz w:val="24"/>
+                <w:szCs w:val="24"/>
+              </w:rPr>
+              <w:t>185525091</w:t>
+            </w:r>
+          </w:p>
+        </w:tc>
+        <w:tc>
+          <w:tcPr>
+            <w:tcW w:w="3006" w:type="dxa"/>
+          </w:tcPr>
+          <w:p>
+            <w:pPr>
+              <w:jc w:val="both"/>
+              <w:rPr>
+                <w:rFonts w:ascii="Times New Roman" w:hAnsi="Times New Roman" w:cs="Times New Roman"/>
+                <w:sz w:val="24"/>
+                <w:szCs w:val="24"/>
+              </w:rPr>
+            </w:pPr>
+            <w:r>
+              <w:rPr>
+                <w:rFonts w:ascii="Times New Roman" w:hAnsi="Times New Roman" w:cs="Times New Roman"/>
+                <w:sz w:val="24"/>
+                <w:szCs w:val="24"/>
+              </w:rPr>
+              <w:t>1333</w:t>
+            </w:r>
+          </w:p>
+        </w:tc>
+      </w:tr>
+      <w:tr>
+        <w:tc>
+          <w:tcPr>
+            <w:tcW w:w="3005" w:type="dxa"/>
+          </w:tcPr>
+          <w:p>
+            <w:pPr>
+              <w:jc w:val="both"/>
+              <w:rPr>
+                <w:rFonts w:ascii="Times New Roman" w:hAnsi="Times New Roman" w:cs="Times New Roman"/>
+                <w:sz w:val="24"/>
+                <w:szCs w:val="24"/>
+              </w:rPr>
+            </w:pPr>
+            <w:r>
+              <w:rPr>
+                <w:rFonts w:ascii="Times New Roman" w:hAnsi="Times New Roman" w:cs="Times New Roman"/>
+                <w:sz w:val="24"/>
+                <w:szCs w:val="24"/>
+              </w:rPr>
+              <w:t xml:space="preserve">Histogram </w:t>
+            </w:r>
+            <w:r>
+              <w:rPr>
+                <w:rFonts w:ascii="Times New Roman" w:hAnsi="Times New Roman" w:cs="Times New Roman"/>
+                <w:sz w:val="24"/>
+                <w:szCs w:val="24"/>
+              </w:rPr>
+              <w:t>E</w:t>
+            </w:r>
+            <w:r>
+              <w:rPr>
+                <w:rFonts w:ascii="Times New Roman" w:hAnsi="Times New Roman" w:cs="Times New Roman"/>
+                <w:sz w:val="24"/>
+                <w:szCs w:val="24"/>
+              </w:rPr>
+              <w:t>quali</w:t>
+            </w:r>
+            <w:r>
+              <w:rPr>
+                <w:rFonts w:ascii="Times New Roman" w:hAnsi="Times New Roman" w:cs="Times New Roman"/>
+                <w:sz w:val="24"/>
+                <w:szCs w:val="24"/>
+              </w:rPr>
+              <w:t>s</w:t>
+            </w:r>
+            <w:r>
+              <w:rPr>
+                <w:rFonts w:ascii="Times New Roman" w:hAnsi="Times New Roman" w:cs="Times New Roman"/>
+                <w:sz w:val="24"/>
+                <w:szCs w:val="24"/>
+              </w:rPr>
+              <w:t>ation</w:t>
+            </w:r>
+          </w:p>
+        </w:tc>
+        <w:tc>
+          <w:tcPr>
+            <w:tcW w:w="3005" w:type="dxa"/>
+          </w:tcPr>
+          <w:p>
+            <w:pPr>
+              <w:jc w:val="both"/>
+              <w:rPr>
+                <w:rFonts w:ascii="Times New Roman" w:hAnsi="Times New Roman" w:cs="Times New Roman"/>
+                <w:sz w:val="24"/>
+                <w:szCs w:val="24"/>
+              </w:rPr>
+            </w:pPr>
+            <w:r>
+              <w:rPr>
+                <w:rFonts w:ascii="Times New Roman" w:hAnsi="Times New Roman" w:cs="Times New Roman"/>
+                <w:sz w:val="24"/>
+                <w:szCs w:val="24"/>
+              </w:rPr>
+              <w:t>186486483</w:t>
+            </w:r>
+          </w:p>
+        </w:tc>
+        <w:tc>
+          <w:tcPr>
+            <w:tcW w:w="3006" w:type="dxa"/>
+          </w:tcPr>
+          <w:p>
+            <w:pPr>
+              <w:jc w:val="both"/>
+              <w:rPr>
+                <w:rFonts w:ascii="Times New Roman" w:hAnsi="Times New Roman" w:cs="Times New Roman"/>
+                <w:sz w:val="24"/>
+                <w:szCs w:val="24"/>
+              </w:rPr>
+            </w:pPr>
+            <w:r>
+              <w:rPr>
+                <w:rFonts w:ascii="Times New Roman" w:hAnsi="Times New Roman" w:cs="Times New Roman"/>
+                <w:sz w:val="24"/>
+                <w:szCs w:val="24"/>
+              </w:rPr>
+              <w:t>2616</w:t>
+            </w:r>
+          </w:p>
+        </w:tc>
+      </w:tr>
+      <w:tr>
+        <w:tc>
+          <w:tcPr>
+            <w:tcW w:w="3005" w:type="dxa"/>
+          </w:tcPr>
+          <w:p>
+            <w:pPr>
+              <w:jc w:val="both"/>
+              <w:rPr>
+                <w:rFonts w:ascii="Times New Roman" w:hAnsi="Times New Roman" w:cs="Times New Roman"/>
+                <w:sz w:val="24"/>
+                <w:szCs w:val="24"/>
+              </w:rPr>
+            </w:pPr>
+            <w:r>
+              <w:rPr>
+                <w:rFonts w:ascii="Times New Roman" w:hAnsi="Times New Roman" w:cs="Times New Roman"/>
+                <w:sz w:val="24"/>
+                <w:szCs w:val="24"/>
+              </w:rPr>
+              <w:t>Median Blur</w:t>
+            </w:r>
+          </w:p>
+        </w:tc>
+        <w:tc>
+          <w:tcPr>
+            <w:tcW w:w="3005" w:type="dxa"/>
+          </w:tcPr>
+          <w:p>
+            <w:pPr>
+              <w:jc w:val="both"/>
+              <w:rPr>
+                <w:rFonts w:ascii="Times New Roman" w:hAnsi="Times New Roman" w:cs="Times New Roman"/>
+                <w:sz w:val="24"/>
+                <w:szCs w:val="24"/>
+              </w:rPr>
+            </w:pPr>
+            <w:r>
+              <w:rPr>
+                <w:rFonts w:ascii="Times New Roman" w:hAnsi="Times New Roman" w:cs="Times New Roman"/>
+                <w:sz w:val="24"/>
+                <w:szCs w:val="24"/>
+              </w:rPr>
+              <w:t>185400136</w:t>
+            </w:r>
+          </w:p>
+        </w:tc>
+        <w:tc>
+          <w:tcPr>
+            <w:tcW w:w="3006" w:type="dxa"/>
+          </w:tcPr>
+          <w:p>
+            <w:pPr>
+              <w:jc w:val="both"/>
+              <w:rPr>
+                <w:rFonts w:ascii="Times New Roman" w:hAnsi="Times New Roman" w:cs="Times New Roman"/>
+                <w:sz w:val="24"/>
+                <w:szCs w:val="24"/>
+              </w:rPr>
+            </w:pPr>
+            <w:r>
+              <w:rPr>
+                <w:rFonts w:ascii="Times New Roman" w:hAnsi="Times New Roman" w:cs="Times New Roman"/>
+                <w:sz w:val="24"/>
+                <w:szCs w:val="24"/>
+                <w:highlight w:val="yellow"/>
+              </w:rPr>
+              <w:t>1325</w:t>
+            </w:r>
+          </w:p>
+        </w:tc>
+      </w:tr>
+    </w:tbl>
     <w:p>
       <w:pPr>
         <w:jc w:val="both"/>
@@ -217,15 +630,39 @@
           <w:sz w:val="24"/>
           <w:szCs w:val="24"/>
         </w:rPr>
-        <w:t>The image of the souvenirs blended together had an SSD error score of 213525247 and MSE score of 1415</w:t>
-      </w:r>
-      <w:r>
-        <w:rPr>
-          <w:rFonts w:ascii="Times New Roman" w:hAnsi="Times New Roman" w:cs="Times New Roman"/>
-          <w:sz w:val="24"/>
-          <w:szCs w:val="24"/>
-        </w:rPr>
-        <w:t>.</w:t>
+        <w:br/>
+      </w:r>
+      <w:r>
+        <w:rPr>
+          <w:rFonts w:ascii="Times New Roman" w:hAnsi="Times New Roman" w:cs="Times New Roman"/>
+          <w:sz w:val="24"/>
+          <w:szCs w:val="24"/>
+        </w:rPr>
+        <w:t>The image with the best SSD score used the object without applying any sort of filtering.</w:t>
+      </w:r>
+      <w:r>
+        <w:rPr>
+          <w:rFonts w:ascii="Times New Roman" w:hAnsi="Times New Roman" w:cs="Times New Roman"/>
+          <w:sz w:val="24"/>
+          <w:szCs w:val="24"/>
+        </w:rPr>
+        <w:t xml:space="preserve"> </w:t>
+      </w:r>
+      <w:r>
+        <w:rPr>
+          <w:rFonts w:ascii="Times New Roman" w:hAnsi="Times New Roman" w:cs="Times New Roman"/>
+          <w:sz w:val="24"/>
+          <w:szCs w:val="24"/>
+        </w:rPr>
+        <w:t>The image with the best (i.e. lowest) MSE score used the object with median blur filtering.</w:t>
+      </w:r>
+      <w:r>
+        <w:rPr>
+          <w:rFonts w:ascii="Times New Roman" w:hAnsi="Times New Roman" w:cs="Times New Roman"/>
+          <w:sz w:val="24"/>
+          <w:szCs w:val="24"/>
+        </w:rPr>
+        <w:t xml:space="preserve"> The image which did not use filtering had a very similar MSE score however the median blur image surpassed it slightly.</w:t>
       </w:r>
     </w:p>
     <w:p>
@@ -1323,6 +1760,7 @@
           <w:sz w:val="24"/>
           <w:szCs w:val="24"/>
         </w:rPr>
+        <w:lastRenderedPageBreak/>
         <w:t>The highlighted records are the lowest error score for each image set. A lower score indicates that that algorithm was better at inpainting an object out of an image.</w:t>
       </w:r>
     </w:p>

</xml_diff>